<commit_message>
Final review of project memory
</commit_message>
<xml_diff>
--- a/FINAL - Memoria del proyecto David Soriano Pardo.docx
+++ b/FINAL - Memoria del proyecto David Soriano Pardo.docx
@@ -306,24 +306,33 @@
               <w:sz w:val="48"/>
               <w:szCs w:val="48"/>
             </w:rPr>
-            <w:t>Índice</w:t>
+            <w:t xml:space="preserve">1. </w:t>
           </w:r>
+          <w:proofErr w:type="spellStart"/>
+          <w:r>
+            <w:rPr>
+              <w:rFonts w:ascii="Times New Roman" w:hAnsi="Times New Roman" w:cs="Times New Roman"/>
+              <w:sz w:val="48"/>
+              <w:szCs w:val="48"/>
+            </w:rPr>
+            <w:t>Í</w:t>
+          </w:r>
+          <w:r>
+            <w:rPr>
+              <w:rFonts w:ascii="Times New Roman" w:hAnsi="Times New Roman" w:cs="Times New Roman"/>
+              <w:sz w:val="48"/>
+              <w:szCs w:val="48"/>
+            </w:rPr>
+            <w:t>ndice</w:t>
+          </w:r>
+          <w:proofErr w:type="spellEnd"/>
         </w:p>
         <w:p>
           <w:pPr>
             <w:rPr>
               <w:rFonts w:ascii="Times New Roman" w:hAnsi="Times New Roman" w:cs="Times New Roman"/>
-              <w:sz w:val="36"/>
-              <w:szCs w:val="36"/>
-            </w:rPr>
-          </w:pPr>
-        </w:p>
-        <w:p>
-          <w:pPr>
-            <w:rPr>
-              <w:rFonts w:ascii="Times New Roman" w:hAnsi="Times New Roman" w:cs="Times New Roman"/>
-              <w:sz w:val="36"/>
-              <w:szCs w:val="36"/>
+              <w:sz w:val="28"/>
+              <w:szCs w:val="28"/>
             </w:rPr>
           </w:pPr>
         </w:p>
@@ -333,56 +342,55 @@
             <w:tabs>
               <w:tab w:val="right" w:leader="dot" w:pos="7977"/>
             </w:tabs>
-            <w:spacing w:line="480" w:lineRule="auto"/>
             <w:rPr>
               <w:rFonts w:ascii="Times New Roman" w:eastAsiaTheme="minorEastAsia" w:hAnsi="Times New Roman" w:cs="Times New Roman"/>
               <w:noProof/>
-              <w:sz w:val="36"/>
-              <w:szCs w:val="36"/>
+              <w:sz w:val="28"/>
+              <w:szCs w:val="28"/>
             </w:rPr>
           </w:pPr>
           <w:r>
             <w:rPr>
               <w:rFonts w:ascii="Times New Roman" w:hAnsi="Times New Roman" w:cs="Times New Roman"/>
-              <w:sz w:val="36"/>
-              <w:szCs w:val="36"/>
+              <w:sz w:val="28"/>
+              <w:szCs w:val="28"/>
             </w:rPr>
             <w:fldChar w:fldCharType="begin"/>
           </w:r>
           <w:r>
             <w:rPr>
               <w:rFonts w:ascii="Times New Roman" w:hAnsi="Times New Roman" w:cs="Times New Roman"/>
-              <w:sz w:val="36"/>
-              <w:szCs w:val="36"/>
+              <w:sz w:val="28"/>
+              <w:szCs w:val="28"/>
             </w:rPr>
             <w:instrText xml:space="preserve"> TOC \o "1-3" \h \z \u </w:instrText>
           </w:r>
           <w:r>
             <w:rPr>
               <w:rFonts w:ascii="Times New Roman" w:hAnsi="Times New Roman" w:cs="Times New Roman"/>
-              <w:sz w:val="36"/>
-              <w:szCs w:val="36"/>
+              <w:sz w:val="28"/>
+              <w:szCs w:val="28"/>
             </w:rPr>
             <w:fldChar w:fldCharType="separate"/>
           </w:r>
-          <w:hyperlink w:anchor="_Toc105155655" w:history="1">
+          <w:hyperlink w:anchor="_Toc105749079" w:history="1">
             <w:r>
               <w:rPr>
                 <w:rStyle w:val="Hipervnculo"/>
                 <w:rFonts w:ascii="Times New Roman" w:hAnsi="Times New Roman" w:cs="Times New Roman"/>
                 <w:noProof/>
-                <w:sz w:val="36"/>
-                <w:szCs w:val="36"/>
+                <w:sz w:val="28"/>
+                <w:szCs w:val="28"/>
               </w:rPr>
-              <w:t>Abstract</w:t>
+              <w:t>2. Abstract</w:t>
             </w:r>
             <w:r>
               <w:rPr>
                 <w:rFonts w:ascii="Times New Roman" w:hAnsi="Times New Roman" w:cs="Times New Roman"/>
                 <w:noProof/>
                 <w:webHidden/>
-                <w:sz w:val="36"/>
-                <w:szCs w:val="36"/>
+                <w:sz w:val="28"/>
+                <w:szCs w:val="28"/>
               </w:rPr>
               <w:tab/>
             </w:r>
@@ -391,8 +399,8 @@
                 <w:rFonts w:ascii="Times New Roman" w:hAnsi="Times New Roman" w:cs="Times New Roman"/>
                 <w:noProof/>
                 <w:webHidden/>
-                <w:sz w:val="36"/>
-                <w:szCs w:val="36"/>
+                <w:sz w:val="28"/>
+                <w:szCs w:val="28"/>
               </w:rPr>
               <w:fldChar w:fldCharType="begin"/>
             </w:r>
@@ -401,18 +409,18 @@
                 <w:rFonts w:ascii="Times New Roman" w:hAnsi="Times New Roman" w:cs="Times New Roman"/>
                 <w:noProof/>
                 <w:webHidden/>
-                <w:sz w:val="36"/>
-                <w:szCs w:val="36"/>
+                <w:sz w:val="28"/>
+                <w:szCs w:val="28"/>
               </w:rPr>
-              <w:instrText xml:space="preserve"> PAGEREF _Toc105155655 \h </w:instrText>
+              <w:instrText xml:space="preserve"> PAGEREF _Toc105749079 \h </w:instrText>
             </w:r>
             <w:r>
               <w:rPr>
                 <w:rFonts w:ascii="Times New Roman" w:hAnsi="Times New Roman" w:cs="Times New Roman"/>
                 <w:noProof/>
                 <w:webHidden/>
-                <w:sz w:val="36"/>
-                <w:szCs w:val="36"/>
+                <w:sz w:val="28"/>
+                <w:szCs w:val="28"/>
               </w:rPr>
             </w:r>
             <w:r>
@@ -420,8 +428,8 @@
                 <w:rFonts w:ascii="Times New Roman" w:hAnsi="Times New Roman" w:cs="Times New Roman"/>
                 <w:noProof/>
                 <w:webHidden/>
-                <w:sz w:val="36"/>
-                <w:szCs w:val="36"/>
+                <w:sz w:val="28"/>
+                <w:szCs w:val="28"/>
               </w:rPr>
               <w:fldChar w:fldCharType="separate"/>
             </w:r>
@@ -430,8 +438,8 @@
                 <w:rFonts w:ascii="Times New Roman" w:hAnsi="Times New Roman" w:cs="Times New Roman"/>
                 <w:noProof/>
                 <w:webHidden/>
-                <w:sz w:val="36"/>
-                <w:szCs w:val="36"/>
+                <w:sz w:val="28"/>
+                <w:szCs w:val="28"/>
               </w:rPr>
               <w:t>4</w:t>
             </w:r>
@@ -440,8 +448,8 @@
                 <w:rFonts w:ascii="Times New Roman" w:hAnsi="Times New Roman" w:cs="Times New Roman"/>
                 <w:noProof/>
                 <w:webHidden/>
-                <w:sz w:val="36"/>
-                <w:szCs w:val="36"/>
+                <w:sz w:val="28"/>
+                <w:szCs w:val="28"/>
               </w:rPr>
               <w:fldChar w:fldCharType="end"/>
             </w:r>
@@ -453,33 +461,32 @@
             <w:tabs>
               <w:tab w:val="right" w:leader="dot" w:pos="7977"/>
             </w:tabs>
-            <w:spacing w:line="480" w:lineRule="auto"/>
             <w:rPr>
               <w:rFonts w:ascii="Times New Roman" w:eastAsiaTheme="minorEastAsia" w:hAnsi="Times New Roman" w:cs="Times New Roman"/>
               <w:noProof/>
-              <w:sz w:val="36"/>
-              <w:szCs w:val="36"/>
+              <w:sz w:val="28"/>
+              <w:szCs w:val="28"/>
             </w:rPr>
           </w:pPr>
-          <w:hyperlink w:anchor="_Toc105155656" w:history="1">
+          <w:hyperlink w:anchor="_Toc105749080" w:history="1">
             <w:r>
               <w:rPr>
                 <w:rStyle w:val="Hipervnculo"/>
                 <w:rFonts w:ascii="Times New Roman" w:hAnsi="Times New Roman" w:cs="Times New Roman"/>
                 <w:noProof/>
-                <w:sz w:val="36"/>
-                <w:szCs w:val="36"/>
+                <w:sz w:val="28"/>
+                <w:szCs w:val="28"/>
                 <w:lang w:val="es-ES"/>
               </w:rPr>
-              <w:t>Resumen y objetivos:</w:t>
+              <w:t>3. Resumen y objetivos:</w:t>
             </w:r>
             <w:r>
               <w:rPr>
                 <w:rFonts w:ascii="Times New Roman" w:hAnsi="Times New Roman" w:cs="Times New Roman"/>
                 <w:noProof/>
                 <w:webHidden/>
-                <w:sz w:val="36"/>
-                <w:szCs w:val="36"/>
+                <w:sz w:val="28"/>
+                <w:szCs w:val="28"/>
               </w:rPr>
               <w:tab/>
             </w:r>
@@ -488,8 +495,8 @@
                 <w:rFonts w:ascii="Times New Roman" w:hAnsi="Times New Roman" w:cs="Times New Roman"/>
                 <w:noProof/>
                 <w:webHidden/>
-                <w:sz w:val="36"/>
-                <w:szCs w:val="36"/>
+                <w:sz w:val="28"/>
+                <w:szCs w:val="28"/>
               </w:rPr>
               <w:fldChar w:fldCharType="begin"/>
             </w:r>
@@ -498,18 +505,18 @@
                 <w:rFonts w:ascii="Times New Roman" w:hAnsi="Times New Roman" w:cs="Times New Roman"/>
                 <w:noProof/>
                 <w:webHidden/>
-                <w:sz w:val="36"/>
-                <w:szCs w:val="36"/>
+                <w:sz w:val="28"/>
+                <w:szCs w:val="28"/>
               </w:rPr>
-              <w:instrText xml:space="preserve"> PAGEREF _Toc105155656 \h </w:instrText>
+              <w:instrText xml:space="preserve"> PAGEREF _Toc105749080 \h </w:instrText>
             </w:r>
             <w:r>
               <w:rPr>
                 <w:rFonts w:ascii="Times New Roman" w:hAnsi="Times New Roman" w:cs="Times New Roman"/>
                 <w:noProof/>
                 <w:webHidden/>
-                <w:sz w:val="36"/>
-                <w:szCs w:val="36"/>
+                <w:sz w:val="28"/>
+                <w:szCs w:val="28"/>
               </w:rPr>
             </w:r>
             <w:r>
@@ -517,8 +524,8 @@
                 <w:rFonts w:ascii="Times New Roman" w:hAnsi="Times New Roman" w:cs="Times New Roman"/>
                 <w:noProof/>
                 <w:webHidden/>
-                <w:sz w:val="36"/>
-                <w:szCs w:val="36"/>
+                <w:sz w:val="28"/>
+                <w:szCs w:val="28"/>
               </w:rPr>
               <w:fldChar w:fldCharType="separate"/>
             </w:r>
@@ -527,8 +534,8 @@
                 <w:rFonts w:ascii="Times New Roman" w:hAnsi="Times New Roman" w:cs="Times New Roman"/>
                 <w:noProof/>
                 <w:webHidden/>
-                <w:sz w:val="36"/>
-                <w:szCs w:val="36"/>
+                <w:sz w:val="28"/>
+                <w:szCs w:val="28"/>
               </w:rPr>
               <w:t>5</w:t>
             </w:r>
@@ -537,8 +544,8 @@
                 <w:rFonts w:ascii="Times New Roman" w:hAnsi="Times New Roman" w:cs="Times New Roman"/>
                 <w:noProof/>
                 <w:webHidden/>
-                <w:sz w:val="36"/>
-                <w:szCs w:val="36"/>
+                <w:sz w:val="28"/>
+                <w:szCs w:val="28"/>
               </w:rPr>
               <w:fldChar w:fldCharType="end"/>
             </w:r>
@@ -550,33 +557,32 @@
             <w:tabs>
               <w:tab w:val="right" w:leader="dot" w:pos="7977"/>
             </w:tabs>
-            <w:spacing w:line="480" w:lineRule="auto"/>
             <w:rPr>
               <w:rFonts w:ascii="Times New Roman" w:eastAsiaTheme="minorEastAsia" w:hAnsi="Times New Roman" w:cs="Times New Roman"/>
               <w:noProof/>
-              <w:sz w:val="36"/>
-              <w:szCs w:val="36"/>
+              <w:sz w:val="28"/>
+              <w:szCs w:val="28"/>
             </w:rPr>
           </w:pPr>
-          <w:hyperlink w:anchor="_Toc105155657" w:history="1">
+          <w:hyperlink w:anchor="_Toc105749081" w:history="1">
             <w:r>
               <w:rPr>
                 <w:rStyle w:val="Hipervnculo"/>
                 <w:rFonts w:ascii="Times New Roman" w:hAnsi="Times New Roman" w:cs="Times New Roman"/>
                 <w:noProof/>
-                <w:sz w:val="36"/>
-                <w:szCs w:val="36"/>
+                <w:sz w:val="28"/>
+                <w:szCs w:val="28"/>
                 <w:lang w:val="es-ES"/>
               </w:rPr>
-              <w:t>Antecedentes</w:t>
+              <w:t>4. Antecedentes</w:t>
             </w:r>
             <w:r>
               <w:rPr>
                 <w:rFonts w:ascii="Times New Roman" w:hAnsi="Times New Roman" w:cs="Times New Roman"/>
                 <w:noProof/>
                 <w:webHidden/>
-                <w:sz w:val="36"/>
-                <w:szCs w:val="36"/>
+                <w:sz w:val="28"/>
+                <w:szCs w:val="28"/>
               </w:rPr>
               <w:tab/>
             </w:r>
@@ -585,8 +591,8 @@
                 <w:rFonts w:ascii="Times New Roman" w:hAnsi="Times New Roman" w:cs="Times New Roman"/>
                 <w:noProof/>
                 <w:webHidden/>
-                <w:sz w:val="36"/>
-                <w:szCs w:val="36"/>
+                <w:sz w:val="28"/>
+                <w:szCs w:val="28"/>
               </w:rPr>
               <w:fldChar w:fldCharType="begin"/>
             </w:r>
@@ -595,18 +601,18 @@
                 <w:rFonts w:ascii="Times New Roman" w:hAnsi="Times New Roman" w:cs="Times New Roman"/>
                 <w:noProof/>
                 <w:webHidden/>
-                <w:sz w:val="36"/>
-                <w:szCs w:val="36"/>
+                <w:sz w:val="28"/>
+                <w:szCs w:val="28"/>
               </w:rPr>
-              <w:instrText xml:space="preserve"> PAGEREF _Toc105155657 \h </w:instrText>
+              <w:instrText xml:space="preserve"> PAGEREF _Toc105749081 \h </w:instrText>
             </w:r>
             <w:r>
               <w:rPr>
                 <w:rFonts w:ascii="Times New Roman" w:hAnsi="Times New Roman" w:cs="Times New Roman"/>
                 <w:noProof/>
                 <w:webHidden/>
-                <w:sz w:val="36"/>
-                <w:szCs w:val="36"/>
+                <w:sz w:val="28"/>
+                <w:szCs w:val="28"/>
               </w:rPr>
             </w:r>
             <w:r>
@@ -614,8 +620,8 @@
                 <w:rFonts w:ascii="Times New Roman" w:hAnsi="Times New Roman" w:cs="Times New Roman"/>
                 <w:noProof/>
                 <w:webHidden/>
-                <w:sz w:val="36"/>
-                <w:szCs w:val="36"/>
+                <w:sz w:val="28"/>
+                <w:szCs w:val="28"/>
               </w:rPr>
               <w:fldChar w:fldCharType="separate"/>
             </w:r>
@@ -624,8 +630,8 @@
                 <w:rFonts w:ascii="Times New Roman" w:hAnsi="Times New Roman" w:cs="Times New Roman"/>
                 <w:noProof/>
                 <w:webHidden/>
-                <w:sz w:val="36"/>
-                <w:szCs w:val="36"/>
+                <w:sz w:val="28"/>
+                <w:szCs w:val="28"/>
               </w:rPr>
               <w:t>8</w:t>
             </w:r>
@@ -634,8 +640,8 @@
                 <w:rFonts w:ascii="Times New Roman" w:hAnsi="Times New Roman" w:cs="Times New Roman"/>
                 <w:noProof/>
                 <w:webHidden/>
-                <w:sz w:val="36"/>
-                <w:szCs w:val="36"/>
+                <w:sz w:val="28"/>
+                <w:szCs w:val="28"/>
               </w:rPr>
               <w:fldChar w:fldCharType="end"/>
             </w:r>
@@ -647,33 +653,32 @@
             <w:tabs>
               <w:tab w:val="right" w:leader="dot" w:pos="7977"/>
             </w:tabs>
-            <w:spacing w:line="480" w:lineRule="auto"/>
             <w:rPr>
               <w:rFonts w:ascii="Times New Roman" w:eastAsiaTheme="minorEastAsia" w:hAnsi="Times New Roman" w:cs="Times New Roman"/>
               <w:noProof/>
-              <w:sz w:val="36"/>
-              <w:szCs w:val="36"/>
+              <w:sz w:val="28"/>
+              <w:szCs w:val="28"/>
             </w:rPr>
           </w:pPr>
-          <w:hyperlink w:anchor="_Toc105155658" w:history="1">
+          <w:hyperlink w:anchor="_Toc105749082" w:history="1">
             <w:r>
               <w:rPr>
                 <w:rStyle w:val="Hipervnculo"/>
                 <w:rFonts w:ascii="Times New Roman" w:hAnsi="Times New Roman" w:cs="Times New Roman"/>
                 <w:noProof/>
-                <w:sz w:val="36"/>
-                <w:szCs w:val="36"/>
+                <w:sz w:val="28"/>
+                <w:szCs w:val="28"/>
                 <w:lang w:val="es-ES"/>
               </w:rPr>
-              <w:t>Análisis y especificación de requisitos</w:t>
+              <w:t>4. Análisis y especificación de requisitos</w:t>
             </w:r>
             <w:r>
               <w:rPr>
                 <w:rFonts w:ascii="Times New Roman" w:hAnsi="Times New Roman" w:cs="Times New Roman"/>
                 <w:noProof/>
                 <w:webHidden/>
-                <w:sz w:val="36"/>
-                <w:szCs w:val="36"/>
+                <w:sz w:val="28"/>
+                <w:szCs w:val="28"/>
               </w:rPr>
               <w:tab/>
             </w:r>
@@ -682,8 +687,8 @@
                 <w:rFonts w:ascii="Times New Roman" w:hAnsi="Times New Roman" w:cs="Times New Roman"/>
                 <w:noProof/>
                 <w:webHidden/>
-                <w:sz w:val="36"/>
-                <w:szCs w:val="36"/>
+                <w:sz w:val="28"/>
+                <w:szCs w:val="28"/>
               </w:rPr>
               <w:fldChar w:fldCharType="begin"/>
             </w:r>
@@ -692,18 +697,18 @@
                 <w:rFonts w:ascii="Times New Roman" w:hAnsi="Times New Roman" w:cs="Times New Roman"/>
                 <w:noProof/>
                 <w:webHidden/>
-                <w:sz w:val="36"/>
-                <w:szCs w:val="36"/>
+                <w:sz w:val="28"/>
+                <w:szCs w:val="28"/>
               </w:rPr>
-              <w:instrText xml:space="preserve"> PAGEREF _Toc105155658 \h </w:instrText>
+              <w:instrText xml:space="preserve"> PAGEREF _Toc105749082 \h </w:instrText>
             </w:r>
             <w:r>
               <w:rPr>
                 <w:rFonts w:ascii="Times New Roman" w:hAnsi="Times New Roman" w:cs="Times New Roman"/>
                 <w:noProof/>
                 <w:webHidden/>
-                <w:sz w:val="36"/>
-                <w:szCs w:val="36"/>
+                <w:sz w:val="28"/>
+                <w:szCs w:val="28"/>
               </w:rPr>
             </w:r>
             <w:r>
@@ -711,8 +716,8 @@
                 <w:rFonts w:ascii="Times New Roman" w:hAnsi="Times New Roman" w:cs="Times New Roman"/>
                 <w:noProof/>
                 <w:webHidden/>
-                <w:sz w:val="36"/>
-                <w:szCs w:val="36"/>
+                <w:sz w:val="28"/>
+                <w:szCs w:val="28"/>
               </w:rPr>
               <w:fldChar w:fldCharType="separate"/>
             </w:r>
@@ -721,8 +726,200 @@
                 <w:rFonts w:ascii="Times New Roman" w:hAnsi="Times New Roman" w:cs="Times New Roman"/>
                 <w:noProof/>
                 <w:webHidden/>
-                <w:sz w:val="36"/>
-                <w:szCs w:val="36"/>
+                <w:sz w:val="28"/>
+                <w:szCs w:val="28"/>
+              </w:rPr>
+              <w:t>18</w:t>
+            </w:r>
+            <w:r>
+              <w:rPr>
+                <w:rFonts w:ascii="Times New Roman" w:hAnsi="Times New Roman" w:cs="Times New Roman"/>
+                <w:noProof/>
+                <w:webHidden/>
+                <w:sz w:val="28"/>
+                <w:szCs w:val="28"/>
+              </w:rPr>
+              <w:fldChar w:fldCharType="end"/>
+            </w:r>
+          </w:hyperlink>
+        </w:p>
+        <w:p>
+          <w:pPr>
+            <w:pStyle w:val="TDC2"/>
+            <w:tabs>
+              <w:tab w:val="right" w:leader="dot" w:pos="7977"/>
+            </w:tabs>
+            <w:rPr>
+              <w:rFonts w:ascii="Times New Roman" w:eastAsiaTheme="minorEastAsia" w:hAnsi="Times New Roman" w:cs="Times New Roman"/>
+              <w:noProof/>
+              <w:sz w:val="28"/>
+              <w:szCs w:val="28"/>
+            </w:rPr>
+          </w:pPr>
+          <w:hyperlink w:anchor="_Toc105749083" w:history="1">
+            <w:r>
+              <w:rPr>
+                <w:rStyle w:val="Hipervnculo"/>
+                <w:rFonts w:ascii="Times New Roman" w:hAnsi="Times New Roman" w:cs="Times New Roman"/>
+                <w:noProof/>
+                <w:sz w:val="28"/>
+                <w:szCs w:val="28"/>
+                <w:lang w:val="es-ES"/>
+              </w:rPr>
+              <w:t>4.1 Brainstorming:</w:t>
+            </w:r>
+            <w:r>
+              <w:rPr>
+                <w:rFonts w:ascii="Times New Roman" w:hAnsi="Times New Roman" w:cs="Times New Roman"/>
+                <w:noProof/>
+                <w:webHidden/>
+                <w:sz w:val="28"/>
+                <w:szCs w:val="28"/>
+              </w:rPr>
+              <w:tab/>
+            </w:r>
+            <w:r>
+              <w:rPr>
+                <w:rFonts w:ascii="Times New Roman" w:hAnsi="Times New Roman" w:cs="Times New Roman"/>
+                <w:noProof/>
+                <w:webHidden/>
+                <w:sz w:val="28"/>
+                <w:szCs w:val="28"/>
+              </w:rPr>
+              <w:fldChar w:fldCharType="begin"/>
+            </w:r>
+            <w:r>
+              <w:rPr>
+                <w:rFonts w:ascii="Times New Roman" w:hAnsi="Times New Roman" w:cs="Times New Roman"/>
+                <w:noProof/>
+                <w:webHidden/>
+                <w:sz w:val="28"/>
+                <w:szCs w:val="28"/>
+              </w:rPr>
+              <w:instrText xml:space="preserve"> PAGEREF _Toc105749083 \h </w:instrText>
+            </w:r>
+            <w:r>
+              <w:rPr>
+                <w:rFonts w:ascii="Times New Roman" w:hAnsi="Times New Roman" w:cs="Times New Roman"/>
+                <w:noProof/>
+                <w:webHidden/>
+                <w:sz w:val="28"/>
+                <w:szCs w:val="28"/>
+              </w:rPr>
+            </w:r>
+            <w:r>
+              <w:rPr>
+                <w:rFonts w:ascii="Times New Roman" w:hAnsi="Times New Roman" w:cs="Times New Roman"/>
+                <w:noProof/>
+                <w:webHidden/>
+                <w:sz w:val="28"/>
+                <w:szCs w:val="28"/>
+              </w:rPr>
+              <w:fldChar w:fldCharType="separate"/>
+            </w:r>
+            <w:r>
+              <w:rPr>
+                <w:rFonts w:ascii="Times New Roman" w:hAnsi="Times New Roman" w:cs="Times New Roman"/>
+                <w:noProof/>
+                <w:webHidden/>
+                <w:sz w:val="28"/>
+                <w:szCs w:val="28"/>
+              </w:rPr>
+              <w:t>18</w:t>
+            </w:r>
+            <w:r>
+              <w:rPr>
+                <w:rFonts w:ascii="Times New Roman" w:hAnsi="Times New Roman" w:cs="Times New Roman"/>
+                <w:noProof/>
+                <w:webHidden/>
+                <w:sz w:val="28"/>
+                <w:szCs w:val="28"/>
+              </w:rPr>
+              <w:fldChar w:fldCharType="end"/>
+            </w:r>
+          </w:hyperlink>
+        </w:p>
+        <w:p>
+          <w:pPr>
+            <w:pStyle w:val="TDC2"/>
+            <w:tabs>
+              <w:tab w:val="right" w:leader="dot" w:pos="7977"/>
+            </w:tabs>
+            <w:rPr>
+              <w:rFonts w:ascii="Times New Roman" w:eastAsiaTheme="minorEastAsia" w:hAnsi="Times New Roman" w:cs="Times New Roman"/>
+              <w:noProof/>
+              <w:sz w:val="28"/>
+              <w:szCs w:val="28"/>
+            </w:rPr>
+          </w:pPr>
+          <w:hyperlink w:anchor="_Toc105749084" w:history="1">
+            <w:r>
+              <w:rPr>
+                <w:rStyle w:val="Hipervnculo"/>
+                <w:rFonts w:ascii="Times New Roman" w:hAnsi="Times New Roman" w:cs="Times New Roman"/>
+                <w:noProof/>
+                <w:sz w:val="28"/>
+                <w:szCs w:val="28"/>
+                <w:lang w:val="es-ES"/>
+              </w:rPr>
+              <w:t>4.2 Diseño de la aplicación:</w:t>
+            </w:r>
+            <w:r>
+              <w:rPr>
+                <w:rFonts w:ascii="Times New Roman" w:hAnsi="Times New Roman" w:cs="Times New Roman"/>
+                <w:noProof/>
+                <w:webHidden/>
+                <w:sz w:val="28"/>
+                <w:szCs w:val="28"/>
+              </w:rPr>
+              <w:tab/>
+            </w:r>
+            <w:r>
+              <w:rPr>
+                <w:rFonts w:ascii="Times New Roman" w:hAnsi="Times New Roman" w:cs="Times New Roman"/>
+                <w:noProof/>
+                <w:webHidden/>
+                <w:sz w:val="28"/>
+                <w:szCs w:val="28"/>
+              </w:rPr>
+              <w:fldChar w:fldCharType="begin"/>
+            </w:r>
+            <w:r>
+              <w:rPr>
+                <w:rFonts w:ascii="Times New Roman" w:hAnsi="Times New Roman" w:cs="Times New Roman"/>
+                <w:noProof/>
+                <w:webHidden/>
+                <w:sz w:val="28"/>
+                <w:szCs w:val="28"/>
+              </w:rPr>
+              <w:instrText xml:space="preserve"> PAGEREF _Toc105749084 \h </w:instrText>
+            </w:r>
+            <w:r>
+              <w:rPr>
+                <w:rFonts w:ascii="Times New Roman" w:hAnsi="Times New Roman" w:cs="Times New Roman"/>
+                <w:noProof/>
+                <w:webHidden/>
+                <w:sz w:val="28"/>
+                <w:szCs w:val="28"/>
+              </w:rPr>
+            </w:r>
+            <w:r>
+              <w:rPr>
+                <w:rFonts w:ascii="Times New Roman" w:hAnsi="Times New Roman" w:cs="Times New Roman"/>
+                <w:noProof/>
+                <w:webHidden/>
+                <w:sz w:val="28"/>
+                <w:szCs w:val="28"/>
+              </w:rPr>
+              <w:fldChar w:fldCharType="separate"/>
+            </w:r>
+            <w:r>
+              <w:rPr>
+                <w:rFonts w:ascii="Times New Roman" w:hAnsi="Times New Roman" w:cs="Times New Roman"/>
+                <w:noProof/>
+                <w:webHidden/>
+                <w:sz w:val="28"/>
+                <w:szCs w:val="28"/>
               </w:rPr>
               <w:t>19</w:t>
             </w:r>
@@ -731,8 +928,680 @@
                 <w:rFonts w:ascii="Times New Roman" w:hAnsi="Times New Roman" w:cs="Times New Roman"/>
                 <w:noProof/>
                 <w:webHidden/>
-                <w:sz w:val="36"/>
-                <w:szCs w:val="36"/>
+                <w:sz w:val="28"/>
+                <w:szCs w:val="28"/>
+              </w:rPr>
+              <w:fldChar w:fldCharType="end"/>
+            </w:r>
+          </w:hyperlink>
+        </w:p>
+        <w:p>
+          <w:pPr>
+            <w:pStyle w:val="TDC2"/>
+            <w:tabs>
+              <w:tab w:val="right" w:leader="dot" w:pos="7977"/>
+            </w:tabs>
+            <w:rPr>
+              <w:rFonts w:ascii="Times New Roman" w:eastAsiaTheme="minorEastAsia" w:hAnsi="Times New Roman" w:cs="Times New Roman"/>
+              <w:noProof/>
+              <w:sz w:val="28"/>
+              <w:szCs w:val="28"/>
+            </w:rPr>
+          </w:pPr>
+          <w:hyperlink w:anchor="_Toc105749085" w:history="1">
+            <w:r>
+              <w:rPr>
+                <w:rStyle w:val="Hipervnculo"/>
+                <w:rFonts w:ascii="Times New Roman" w:hAnsi="Times New Roman" w:cs="Times New Roman"/>
+                <w:noProof/>
+                <w:sz w:val="28"/>
+                <w:szCs w:val="28"/>
+                <w:lang w:val="es-ES"/>
+              </w:rPr>
+              <w:t>4.2.1 Aplicación híbrida:</w:t>
+            </w:r>
+            <w:r>
+              <w:rPr>
+                <w:rFonts w:ascii="Times New Roman" w:hAnsi="Times New Roman" w:cs="Times New Roman"/>
+                <w:noProof/>
+                <w:webHidden/>
+                <w:sz w:val="28"/>
+                <w:szCs w:val="28"/>
+              </w:rPr>
+              <w:tab/>
+            </w:r>
+            <w:r>
+              <w:rPr>
+                <w:rFonts w:ascii="Times New Roman" w:hAnsi="Times New Roman" w:cs="Times New Roman"/>
+                <w:noProof/>
+                <w:webHidden/>
+                <w:sz w:val="28"/>
+                <w:szCs w:val="28"/>
+              </w:rPr>
+              <w:fldChar w:fldCharType="begin"/>
+            </w:r>
+            <w:r>
+              <w:rPr>
+                <w:rFonts w:ascii="Times New Roman" w:hAnsi="Times New Roman" w:cs="Times New Roman"/>
+                <w:noProof/>
+                <w:webHidden/>
+                <w:sz w:val="28"/>
+                <w:szCs w:val="28"/>
+              </w:rPr>
+              <w:instrText xml:space="preserve"> PAGEREF _Toc105749085 \h </w:instrText>
+            </w:r>
+            <w:r>
+              <w:rPr>
+                <w:rFonts w:ascii="Times New Roman" w:hAnsi="Times New Roman" w:cs="Times New Roman"/>
+                <w:noProof/>
+                <w:webHidden/>
+                <w:sz w:val="28"/>
+                <w:szCs w:val="28"/>
+              </w:rPr>
+            </w:r>
+            <w:r>
+              <w:rPr>
+                <w:rFonts w:ascii="Times New Roman" w:hAnsi="Times New Roman" w:cs="Times New Roman"/>
+                <w:noProof/>
+                <w:webHidden/>
+                <w:sz w:val="28"/>
+                <w:szCs w:val="28"/>
+              </w:rPr>
+              <w:fldChar w:fldCharType="separate"/>
+            </w:r>
+            <w:r>
+              <w:rPr>
+                <w:rFonts w:ascii="Times New Roman" w:hAnsi="Times New Roman" w:cs="Times New Roman"/>
+                <w:noProof/>
+                <w:webHidden/>
+                <w:sz w:val="28"/>
+                <w:szCs w:val="28"/>
+              </w:rPr>
+              <w:t>19</w:t>
+            </w:r>
+            <w:r>
+              <w:rPr>
+                <w:rFonts w:ascii="Times New Roman" w:hAnsi="Times New Roman" w:cs="Times New Roman"/>
+                <w:noProof/>
+                <w:webHidden/>
+                <w:sz w:val="28"/>
+                <w:szCs w:val="28"/>
+              </w:rPr>
+              <w:fldChar w:fldCharType="end"/>
+            </w:r>
+          </w:hyperlink>
+        </w:p>
+        <w:p>
+          <w:pPr>
+            <w:pStyle w:val="TDC2"/>
+            <w:tabs>
+              <w:tab w:val="right" w:leader="dot" w:pos="7977"/>
+            </w:tabs>
+            <w:rPr>
+              <w:rFonts w:ascii="Times New Roman" w:eastAsiaTheme="minorEastAsia" w:hAnsi="Times New Roman" w:cs="Times New Roman"/>
+              <w:noProof/>
+              <w:sz w:val="28"/>
+              <w:szCs w:val="28"/>
+            </w:rPr>
+          </w:pPr>
+          <w:hyperlink w:anchor="_Toc105749086" w:history="1">
+            <w:r>
+              <w:rPr>
+                <w:rStyle w:val="Hipervnculo"/>
+                <w:rFonts w:ascii="Times New Roman" w:hAnsi="Times New Roman" w:cs="Times New Roman"/>
+                <w:noProof/>
+                <w:sz w:val="28"/>
+                <w:szCs w:val="28"/>
+                <w:lang w:val="es-ES"/>
+              </w:rPr>
+              <w:t>4.2.2 Aplicación de back-end (API Rest):</w:t>
+            </w:r>
+            <w:r>
+              <w:rPr>
+                <w:rFonts w:ascii="Times New Roman" w:hAnsi="Times New Roman" w:cs="Times New Roman"/>
+                <w:noProof/>
+                <w:webHidden/>
+                <w:sz w:val="28"/>
+                <w:szCs w:val="28"/>
+              </w:rPr>
+              <w:tab/>
+            </w:r>
+            <w:r>
+              <w:rPr>
+                <w:rFonts w:ascii="Times New Roman" w:hAnsi="Times New Roman" w:cs="Times New Roman"/>
+                <w:noProof/>
+                <w:webHidden/>
+                <w:sz w:val="28"/>
+                <w:szCs w:val="28"/>
+              </w:rPr>
+              <w:fldChar w:fldCharType="begin"/>
+            </w:r>
+            <w:r>
+              <w:rPr>
+                <w:rFonts w:ascii="Times New Roman" w:hAnsi="Times New Roman" w:cs="Times New Roman"/>
+                <w:noProof/>
+                <w:webHidden/>
+                <w:sz w:val="28"/>
+                <w:szCs w:val="28"/>
+              </w:rPr>
+              <w:instrText xml:space="preserve"> PAGEREF _Toc105749086 \h </w:instrText>
+            </w:r>
+            <w:r>
+              <w:rPr>
+                <w:rFonts w:ascii="Times New Roman" w:hAnsi="Times New Roman" w:cs="Times New Roman"/>
+                <w:noProof/>
+                <w:webHidden/>
+                <w:sz w:val="28"/>
+                <w:szCs w:val="28"/>
+              </w:rPr>
+            </w:r>
+            <w:r>
+              <w:rPr>
+                <w:rFonts w:ascii="Times New Roman" w:hAnsi="Times New Roman" w:cs="Times New Roman"/>
+                <w:noProof/>
+                <w:webHidden/>
+                <w:sz w:val="28"/>
+                <w:szCs w:val="28"/>
+              </w:rPr>
+              <w:fldChar w:fldCharType="separate"/>
+            </w:r>
+            <w:r>
+              <w:rPr>
+                <w:rFonts w:ascii="Times New Roman" w:hAnsi="Times New Roman" w:cs="Times New Roman"/>
+                <w:noProof/>
+                <w:webHidden/>
+                <w:sz w:val="28"/>
+                <w:szCs w:val="28"/>
+              </w:rPr>
+              <w:t>21</w:t>
+            </w:r>
+            <w:r>
+              <w:rPr>
+                <w:rFonts w:ascii="Times New Roman" w:hAnsi="Times New Roman" w:cs="Times New Roman"/>
+                <w:noProof/>
+                <w:webHidden/>
+                <w:sz w:val="28"/>
+                <w:szCs w:val="28"/>
+              </w:rPr>
+              <w:fldChar w:fldCharType="end"/>
+            </w:r>
+          </w:hyperlink>
+        </w:p>
+        <w:p>
+          <w:pPr>
+            <w:pStyle w:val="TDC2"/>
+            <w:tabs>
+              <w:tab w:val="right" w:leader="dot" w:pos="7977"/>
+            </w:tabs>
+            <w:rPr>
+              <w:rFonts w:ascii="Times New Roman" w:eastAsiaTheme="minorEastAsia" w:hAnsi="Times New Roman" w:cs="Times New Roman"/>
+              <w:noProof/>
+              <w:sz w:val="28"/>
+              <w:szCs w:val="28"/>
+            </w:rPr>
+          </w:pPr>
+          <w:hyperlink w:anchor="_Toc105749087" w:history="1">
+            <w:r>
+              <w:rPr>
+                <w:rStyle w:val="Hipervnculo"/>
+                <w:rFonts w:ascii="Times New Roman" w:hAnsi="Times New Roman" w:cs="Times New Roman"/>
+                <w:noProof/>
+                <w:sz w:val="28"/>
+                <w:szCs w:val="28"/>
+                <w:lang w:val="es-ES"/>
+              </w:rPr>
+              <w:t>4.2.3 Frameworks para Node.js:</w:t>
+            </w:r>
+            <w:r>
+              <w:rPr>
+                <w:rFonts w:ascii="Times New Roman" w:hAnsi="Times New Roman" w:cs="Times New Roman"/>
+                <w:noProof/>
+                <w:webHidden/>
+                <w:sz w:val="28"/>
+                <w:szCs w:val="28"/>
+              </w:rPr>
+              <w:tab/>
+            </w:r>
+            <w:r>
+              <w:rPr>
+                <w:rFonts w:ascii="Times New Roman" w:hAnsi="Times New Roman" w:cs="Times New Roman"/>
+                <w:noProof/>
+                <w:webHidden/>
+                <w:sz w:val="28"/>
+                <w:szCs w:val="28"/>
+              </w:rPr>
+              <w:fldChar w:fldCharType="begin"/>
+            </w:r>
+            <w:r>
+              <w:rPr>
+                <w:rFonts w:ascii="Times New Roman" w:hAnsi="Times New Roman" w:cs="Times New Roman"/>
+                <w:noProof/>
+                <w:webHidden/>
+                <w:sz w:val="28"/>
+                <w:szCs w:val="28"/>
+              </w:rPr>
+              <w:instrText xml:space="preserve"> PAGEREF _Toc105749087 \h </w:instrText>
+            </w:r>
+            <w:r>
+              <w:rPr>
+                <w:rFonts w:ascii="Times New Roman" w:hAnsi="Times New Roman" w:cs="Times New Roman"/>
+                <w:noProof/>
+                <w:webHidden/>
+                <w:sz w:val="28"/>
+                <w:szCs w:val="28"/>
+              </w:rPr>
+            </w:r>
+            <w:r>
+              <w:rPr>
+                <w:rFonts w:ascii="Times New Roman" w:hAnsi="Times New Roman" w:cs="Times New Roman"/>
+                <w:noProof/>
+                <w:webHidden/>
+                <w:sz w:val="28"/>
+                <w:szCs w:val="28"/>
+              </w:rPr>
+              <w:fldChar w:fldCharType="separate"/>
+            </w:r>
+            <w:r>
+              <w:rPr>
+                <w:rFonts w:ascii="Times New Roman" w:hAnsi="Times New Roman" w:cs="Times New Roman"/>
+                <w:noProof/>
+                <w:webHidden/>
+                <w:sz w:val="28"/>
+                <w:szCs w:val="28"/>
+              </w:rPr>
+              <w:t>23</w:t>
+            </w:r>
+            <w:r>
+              <w:rPr>
+                <w:rFonts w:ascii="Times New Roman" w:hAnsi="Times New Roman" w:cs="Times New Roman"/>
+                <w:noProof/>
+                <w:webHidden/>
+                <w:sz w:val="28"/>
+                <w:szCs w:val="28"/>
+              </w:rPr>
+              <w:fldChar w:fldCharType="end"/>
+            </w:r>
+          </w:hyperlink>
+        </w:p>
+        <w:p>
+          <w:pPr>
+            <w:pStyle w:val="TDC2"/>
+            <w:tabs>
+              <w:tab w:val="right" w:leader="dot" w:pos="7977"/>
+            </w:tabs>
+            <w:rPr>
+              <w:rFonts w:ascii="Times New Roman" w:eastAsiaTheme="minorEastAsia" w:hAnsi="Times New Roman" w:cs="Times New Roman"/>
+              <w:noProof/>
+              <w:sz w:val="28"/>
+              <w:szCs w:val="28"/>
+            </w:rPr>
+          </w:pPr>
+          <w:hyperlink w:anchor="_Toc105749088" w:history="1">
+            <w:r>
+              <w:rPr>
+                <w:rStyle w:val="Hipervnculo"/>
+                <w:rFonts w:ascii="Times New Roman" w:hAnsi="Times New Roman" w:cs="Times New Roman"/>
+                <w:noProof/>
+                <w:sz w:val="28"/>
+                <w:szCs w:val="28"/>
+                <w:lang w:val="es-ES"/>
+              </w:rPr>
+              <w:t>4.2.4 Bases de datos:</w:t>
+            </w:r>
+            <w:r>
+              <w:rPr>
+                <w:rFonts w:ascii="Times New Roman" w:hAnsi="Times New Roman" w:cs="Times New Roman"/>
+                <w:noProof/>
+                <w:webHidden/>
+                <w:sz w:val="28"/>
+                <w:szCs w:val="28"/>
+              </w:rPr>
+              <w:tab/>
+            </w:r>
+            <w:r>
+              <w:rPr>
+                <w:rFonts w:ascii="Times New Roman" w:hAnsi="Times New Roman" w:cs="Times New Roman"/>
+                <w:noProof/>
+                <w:webHidden/>
+                <w:sz w:val="28"/>
+                <w:szCs w:val="28"/>
+              </w:rPr>
+              <w:fldChar w:fldCharType="begin"/>
+            </w:r>
+            <w:r>
+              <w:rPr>
+                <w:rFonts w:ascii="Times New Roman" w:hAnsi="Times New Roman" w:cs="Times New Roman"/>
+                <w:noProof/>
+                <w:webHidden/>
+                <w:sz w:val="28"/>
+                <w:szCs w:val="28"/>
+              </w:rPr>
+              <w:instrText xml:space="preserve"> PAGEREF _Toc105749088 \h </w:instrText>
+            </w:r>
+            <w:r>
+              <w:rPr>
+                <w:rFonts w:ascii="Times New Roman" w:hAnsi="Times New Roman" w:cs="Times New Roman"/>
+                <w:noProof/>
+                <w:webHidden/>
+                <w:sz w:val="28"/>
+                <w:szCs w:val="28"/>
+              </w:rPr>
+            </w:r>
+            <w:r>
+              <w:rPr>
+                <w:rFonts w:ascii="Times New Roman" w:hAnsi="Times New Roman" w:cs="Times New Roman"/>
+                <w:noProof/>
+                <w:webHidden/>
+                <w:sz w:val="28"/>
+                <w:szCs w:val="28"/>
+              </w:rPr>
+              <w:fldChar w:fldCharType="separate"/>
+            </w:r>
+            <w:r>
+              <w:rPr>
+                <w:rFonts w:ascii="Times New Roman" w:hAnsi="Times New Roman" w:cs="Times New Roman"/>
+                <w:noProof/>
+                <w:webHidden/>
+                <w:sz w:val="28"/>
+                <w:szCs w:val="28"/>
+              </w:rPr>
+              <w:t>24</w:t>
+            </w:r>
+            <w:r>
+              <w:rPr>
+                <w:rFonts w:ascii="Times New Roman" w:hAnsi="Times New Roman" w:cs="Times New Roman"/>
+                <w:noProof/>
+                <w:webHidden/>
+                <w:sz w:val="28"/>
+                <w:szCs w:val="28"/>
+              </w:rPr>
+              <w:fldChar w:fldCharType="end"/>
+            </w:r>
+          </w:hyperlink>
+        </w:p>
+        <w:p>
+          <w:pPr>
+            <w:pStyle w:val="TDC2"/>
+            <w:tabs>
+              <w:tab w:val="right" w:leader="dot" w:pos="7977"/>
+            </w:tabs>
+            <w:rPr>
+              <w:rFonts w:ascii="Times New Roman" w:eastAsiaTheme="minorEastAsia" w:hAnsi="Times New Roman" w:cs="Times New Roman"/>
+              <w:noProof/>
+              <w:sz w:val="28"/>
+              <w:szCs w:val="28"/>
+            </w:rPr>
+          </w:pPr>
+          <w:hyperlink w:anchor="_Toc105749089" w:history="1">
+            <w:r>
+              <w:rPr>
+                <w:rStyle w:val="Hipervnculo"/>
+                <w:rFonts w:ascii="Times New Roman" w:hAnsi="Times New Roman" w:cs="Times New Roman"/>
+                <w:noProof/>
+                <w:sz w:val="28"/>
+                <w:szCs w:val="28"/>
+                <w:lang w:val="es-ES"/>
+              </w:rPr>
+              <w:t>4.2.5 Driver de base de datos:</w:t>
+            </w:r>
+            <w:r>
+              <w:rPr>
+                <w:rFonts w:ascii="Times New Roman" w:hAnsi="Times New Roman" w:cs="Times New Roman"/>
+                <w:noProof/>
+                <w:webHidden/>
+                <w:sz w:val="28"/>
+                <w:szCs w:val="28"/>
+              </w:rPr>
+              <w:tab/>
+            </w:r>
+            <w:r>
+              <w:rPr>
+                <w:rFonts w:ascii="Times New Roman" w:hAnsi="Times New Roman" w:cs="Times New Roman"/>
+                <w:noProof/>
+                <w:webHidden/>
+                <w:sz w:val="28"/>
+                <w:szCs w:val="28"/>
+              </w:rPr>
+              <w:fldChar w:fldCharType="begin"/>
+            </w:r>
+            <w:r>
+              <w:rPr>
+                <w:rFonts w:ascii="Times New Roman" w:hAnsi="Times New Roman" w:cs="Times New Roman"/>
+                <w:noProof/>
+                <w:webHidden/>
+                <w:sz w:val="28"/>
+                <w:szCs w:val="28"/>
+              </w:rPr>
+              <w:instrText xml:space="preserve"> PAGEREF _Toc105749089 \h </w:instrText>
+            </w:r>
+            <w:r>
+              <w:rPr>
+                <w:rFonts w:ascii="Times New Roman" w:hAnsi="Times New Roman" w:cs="Times New Roman"/>
+                <w:noProof/>
+                <w:webHidden/>
+                <w:sz w:val="28"/>
+                <w:szCs w:val="28"/>
+              </w:rPr>
+            </w:r>
+            <w:r>
+              <w:rPr>
+                <w:rFonts w:ascii="Times New Roman" w:hAnsi="Times New Roman" w:cs="Times New Roman"/>
+                <w:noProof/>
+                <w:webHidden/>
+                <w:sz w:val="28"/>
+                <w:szCs w:val="28"/>
+              </w:rPr>
+              <w:fldChar w:fldCharType="separate"/>
+            </w:r>
+            <w:r>
+              <w:rPr>
+                <w:rFonts w:ascii="Times New Roman" w:hAnsi="Times New Roman" w:cs="Times New Roman"/>
+                <w:noProof/>
+                <w:webHidden/>
+                <w:sz w:val="28"/>
+                <w:szCs w:val="28"/>
+              </w:rPr>
+              <w:t>30</w:t>
+            </w:r>
+            <w:r>
+              <w:rPr>
+                <w:rFonts w:ascii="Times New Roman" w:hAnsi="Times New Roman" w:cs="Times New Roman"/>
+                <w:noProof/>
+                <w:webHidden/>
+                <w:sz w:val="28"/>
+                <w:szCs w:val="28"/>
+              </w:rPr>
+              <w:fldChar w:fldCharType="end"/>
+            </w:r>
+          </w:hyperlink>
+        </w:p>
+        <w:p>
+          <w:pPr>
+            <w:pStyle w:val="TDC2"/>
+            <w:tabs>
+              <w:tab w:val="right" w:leader="dot" w:pos="7977"/>
+            </w:tabs>
+            <w:rPr>
+              <w:rFonts w:ascii="Times New Roman" w:eastAsiaTheme="minorEastAsia" w:hAnsi="Times New Roman" w:cs="Times New Roman"/>
+              <w:noProof/>
+              <w:sz w:val="28"/>
+              <w:szCs w:val="28"/>
+            </w:rPr>
+          </w:pPr>
+          <w:hyperlink w:anchor="_Toc105749090" w:history="1">
+            <w:r>
+              <w:rPr>
+                <w:rStyle w:val="Hipervnculo"/>
+                <w:rFonts w:ascii="Times New Roman" w:hAnsi="Times New Roman" w:cs="Times New Roman"/>
+                <w:noProof/>
+                <w:sz w:val="28"/>
+                <w:szCs w:val="28"/>
+                <w:lang w:val="es-ES"/>
+              </w:rPr>
+              <w:t>4.2.6 Despliegue de MVP</w:t>
+            </w:r>
+            <w:r>
+              <w:rPr>
+                <w:rFonts w:ascii="Times New Roman" w:hAnsi="Times New Roman" w:cs="Times New Roman"/>
+                <w:noProof/>
+                <w:webHidden/>
+                <w:sz w:val="28"/>
+                <w:szCs w:val="28"/>
+              </w:rPr>
+              <w:tab/>
+            </w:r>
+            <w:r>
+              <w:rPr>
+                <w:rFonts w:ascii="Times New Roman" w:hAnsi="Times New Roman" w:cs="Times New Roman"/>
+                <w:noProof/>
+                <w:webHidden/>
+                <w:sz w:val="28"/>
+                <w:szCs w:val="28"/>
+              </w:rPr>
+              <w:fldChar w:fldCharType="begin"/>
+            </w:r>
+            <w:r>
+              <w:rPr>
+                <w:rFonts w:ascii="Times New Roman" w:hAnsi="Times New Roman" w:cs="Times New Roman"/>
+                <w:noProof/>
+                <w:webHidden/>
+                <w:sz w:val="28"/>
+                <w:szCs w:val="28"/>
+              </w:rPr>
+              <w:instrText xml:space="preserve"> PAGEREF _Toc105749090 \h </w:instrText>
+            </w:r>
+            <w:r>
+              <w:rPr>
+                <w:rFonts w:ascii="Times New Roman" w:hAnsi="Times New Roman" w:cs="Times New Roman"/>
+                <w:noProof/>
+                <w:webHidden/>
+                <w:sz w:val="28"/>
+                <w:szCs w:val="28"/>
+              </w:rPr>
+            </w:r>
+            <w:r>
+              <w:rPr>
+                <w:rFonts w:ascii="Times New Roman" w:hAnsi="Times New Roman" w:cs="Times New Roman"/>
+                <w:noProof/>
+                <w:webHidden/>
+                <w:sz w:val="28"/>
+                <w:szCs w:val="28"/>
+              </w:rPr>
+              <w:fldChar w:fldCharType="separate"/>
+            </w:r>
+            <w:r>
+              <w:rPr>
+                <w:rFonts w:ascii="Times New Roman" w:hAnsi="Times New Roman" w:cs="Times New Roman"/>
+                <w:noProof/>
+                <w:webHidden/>
+                <w:sz w:val="28"/>
+                <w:szCs w:val="28"/>
+              </w:rPr>
+              <w:t>30</w:t>
+            </w:r>
+            <w:r>
+              <w:rPr>
+                <w:rFonts w:ascii="Times New Roman" w:hAnsi="Times New Roman" w:cs="Times New Roman"/>
+                <w:noProof/>
+                <w:webHidden/>
+                <w:sz w:val="28"/>
+                <w:szCs w:val="28"/>
+              </w:rPr>
+              <w:fldChar w:fldCharType="end"/>
+            </w:r>
+          </w:hyperlink>
+        </w:p>
+        <w:p>
+          <w:pPr>
+            <w:pStyle w:val="TDC2"/>
+            <w:tabs>
+              <w:tab w:val="right" w:leader="dot" w:pos="7977"/>
+            </w:tabs>
+            <w:rPr>
+              <w:rFonts w:ascii="Times New Roman" w:eastAsiaTheme="minorEastAsia" w:hAnsi="Times New Roman" w:cs="Times New Roman"/>
+              <w:noProof/>
+              <w:sz w:val="28"/>
+              <w:szCs w:val="28"/>
+            </w:rPr>
+          </w:pPr>
+          <w:hyperlink w:anchor="_Toc105749091" w:history="1">
+            <w:r>
+              <w:rPr>
+                <w:rStyle w:val="Hipervnculo"/>
+                <w:rFonts w:ascii="Times New Roman" w:hAnsi="Times New Roman" w:cs="Times New Roman"/>
+                <w:noProof/>
+                <w:sz w:val="28"/>
+                <w:szCs w:val="28"/>
+                <w:lang w:val="es-ES"/>
+              </w:rPr>
+              <w:t>4.2.7 Esquema de la base de datos</w:t>
+            </w:r>
+            <w:r>
+              <w:rPr>
+                <w:rFonts w:ascii="Times New Roman" w:hAnsi="Times New Roman" w:cs="Times New Roman"/>
+                <w:noProof/>
+                <w:webHidden/>
+                <w:sz w:val="28"/>
+                <w:szCs w:val="28"/>
+              </w:rPr>
+              <w:tab/>
+            </w:r>
+            <w:r>
+              <w:rPr>
+                <w:rFonts w:ascii="Times New Roman" w:hAnsi="Times New Roman" w:cs="Times New Roman"/>
+                <w:noProof/>
+                <w:webHidden/>
+                <w:sz w:val="28"/>
+                <w:szCs w:val="28"/>
+              </w:rPr>
+              <w:fldChar w:fldCharType="begin"/>
+            </w:r>
+            <w:r>
+              <w:rPr>
+                <w:rFonts w:ascii="Times New Roman" w:hAnsi="Times New Roman" w:cs="Times New Roman"/>
+                <w:noProof/>
+                <w:webHidden/>
+                <w:sz w:val="28"/>
+                <w:szCs w:val="28"/>
+              </w:rPr>
+              <w:instrText xml:space="preserve"> PAGEREF _Toc105749091 \h </w:instrText>
+            </w:r>
+            <w:r>
+              <w:rPr>
+                <w:rFonts w:ascii="Times New Roman" w:hAnsi="Times New Roman" w:cs="Times New Roman"/>
+                <w:noProof/>
+                <w:webHidden/>
+                <w:sz w:val="28"/>
+                <w:szCs w:val="28"/>
+              </w:rPr>
+            </w:r>
+            <w:r>
+              <w:rPr>
+                <w:rFonts w:ascii="Times New Roman" w:hAnsi="Times New Roman" w:cs="Times New Roman"/>
+                <w:noProof/>
+                <w:webHidden/>
+                <w:sz w:val="28"/>
+                <w:szCs w:val="28"/>
+              </w:rPr>
+              <w:fldChar w:fldCharType="separate"/>
+            </w:r>
+            <w:r>
+              <w:rPr>
+                <w:rFonts w:ascii="Times New Roman" w:hAnsi="Times New Roman" w:cs="Times New Roman"/>
+                <w:noProof/>
+                <w:webHidden/>
+                <w:sz w:val="28"/>
+                <w:szCs w:val="28"/>
+              </w:rPr>
+              <w:t>31</w:t>
+            </w:r>
+            <w:r>
+              <w:rPr>
+                <w:rFonts w:ascii="Times New Roman" w:hAnsi="Times New Roman" w:cs="Times New Roman"/>
+                <w:noProof/>
+                <w:webHidden/>
+                <w:sz w:val="28"/>
+                <w:szCs w:val="28"/>
               </w:rPr>
               <w:fldChar w:fldCharType="end"/>
             </w:r>
@@ -744,33 +1613,32 @@
             <w:tabs>
               <w:tab w:val="right" w:leader="dot" w:pos="7977"/>
             </w:tabs>
-            <w:spacing w:line="480" w:lineRule="auto"/>
             <w:rPr>
               <w:rFonts w:ascii="Times New Roman" w:eastAsiaTheme="minorEastAsia" w:hAnsi="Times New Roman" w:cs="Times New Roman"/>
               <w:noProof/>
-              <w:sz w:val="36"/>
-              <w:szCs w:val="36"/>
+              <w:sz w:val="28"/>
+              <w:szCs w:val="28"/>
             </w:rPr>
           </w:pPr>
-          <w:hyperlink w:anchor="_Toc105155659" w:history="1">
+          <w:hyperlink w:anchor="_Toc105749092" w:history="1">
             <w:r>
               <w:rPr>
                 <w:rStyle w:val="Hipervnculo"/>
                 <w:rFonts w:ascii="Times New Roman" w:hAnsi="Times New Roman" w:cs="Times New Roman"/>
                 <w:noProof/>
-                <w:sz w:val="36"/>
-                <w:szCs w:val="36"/>
+                <w:sz w:val="28"/>
+                <w:szCs w:val="28"/>
                 <w:lang w:val="es-ES"/>
               </w:rPr>
-              <w:t>Propuesta de solución</w:t>
+              <w:t>5. Propuesta de solución</w:t>
             </w:r>
             <w:r>
               <w:rPr>
                 <w:rFonts w:ascii="Times New Roman" w:hAnsi="Times New Roman" w:cs="Times New Roman"/>
                 <w:noProof/>
                 <w:webHidden/>
-                <w:sz w:val="36"/>
-                <w:szCs w:val="36"/>
+                <w:sz w:val="28"/>
+                <w:szCs w:val="28"/>
               </w:rPr>
               <w:tab/>
             </w:r>
@@ -779,8 +1647,8 @@
                 <w:rFonts w:ascii="Times New Roman" w:hAnsi="Times New Roman" w:cs="Times New Roman"/>
                 <w:noProof/>
                 <w:webHidden/>
-                <w:sz w:val="36"/>
-                <w:szCs w:val="36"/>
+                <w:sz w:val="28"/>
+                <w:szCs w:val="28"/>
               </w:rPr>
               <w:fldChar w:fldCharType="begin"/>
             </w:r>
@@ -789,18 +1657,18 @@
                 <w:rFonts w:ascii="Times New Roman" w:hAnsi="Times New Roman" w:cs="Times New Roman"/>
                 <w:noProof/>
                 <w:webHidden/>
-                <w:sz w:val="36"/>
-                <w:szCs w:val="36"/>
+                <w:sz w:val="28"/>
+                <w:szCs w:val="28"/>
               </w:rPr>
-              <w:instrText xml:space="preserve"> PAGEREF _Toc105155659 \h </w:instrText>
+              <w:instrText xml:space="preserve"> PAGEREF _Toc105749092 \h </w:instrText>
             </w:r>
             <w:r>
               <w:rPr>
                 <w:rFonts w:ascii="Times New Roman" w:hAnsi="Times New Roman" w:cs="Times New Roman"/>
                 <w:noProof/>
                 <w:webHidden/>
-                <w:sz w:val="36"/>
-                <w:szCs w:val="36"/>
+                <w:sz w:val="28"/>
+                <w:szCs w:val="28"/>
               </w:rPr>
             </w:r>
             <w:r>
@@ -808,8 +1676,8 @@
                 <w:rFonts w:ascii="Times New Roman" w:hAnsi="Times New Roman" w:cs="Times New Roman"/>
                 <w:noProof/>
                 <w:webHidden/>
-                <w:sz w:val="36"/>
-                <w:szCs w:val="36"/>
+                <w:sz w:val="28"/>
+                <w:szCs w:val="28"/>
               </w:rPr>
               <w:fldChar w:fldCharType="separate"/>
             </w:r>
@@ -818,18 +1686,18 @@
                 <w:rFonts w:ascii="Times New Roman" w:hAnsi="Times New Roman" w:cs="Times New Roman"/>
                 <w:noProof/>
                 <w:webHidden/>
-                <w:sz w:val="36"/>
-                <w:szCs w:val="36"/>
+                <w:sz w:val="28"/>
+                <w:szCs w:val="28"/>
               </w:rPr>
-              <w:t>34</w:t>
+              <w:t>33</w:t>
             </w:r>
             <w:r>
               <w:rPr>
                 <w:rFonts w:ascii="Times New Roman" w:hAnsi="Times New Roman" w:cs="Times New Roman"/>
                 <w:noProof/>
                 <w:webHidden/>
-                <w:sz w:val="36"/>
-                <w:szCs w:val="36"/>
+                <w:sz w:val="28"/>
+                <w:szCs w:val="28"/>
               </w:rPr>
               <w:fldChar w:fldCharType="end"/>
             </w:r>
@@ -841,33 +1709,32 @@
             <w:tabs>
               <w:tab w:val="right" w:leader="dot" w:pos="7977"/>
             </w:tabs>
-            <w:spacing w:line="480" w:lineRule="auto"/>
             <w:rPr>
               <w:rFonts w:ascii="Times New Roman" w:eastAsiaTheme="minorEastAsia" w:hAnsi="Times New Roman" w:cs="Times New Roman"/>
               <w:noProof/>
-              <w:sz w:val="36"/>
-              <w:szCs w:val="36"/>
+              <w:sz w:val="28"/>
+              <w:szCs w:val="28"/>
             </w:rPr>
           </w:pPr>
-          <w:hyperlink w:anchor="_Toc105155660" w:history="1">
+          <w:hyperlink w:anchor="_Toc105749093" w:history="1">
             <w:r>
               <w:rPr>
                 <w:rStyle w:val="Hipervnculo"/>
                 <w:rFonts w:ascii="Times New Roman" w:hAnsi="Times New Roman" w:cs="Times New Roman"/>
                 <w:noProof/>
-                <w:sz w:val="36"/>
-                <w:szCs w:val="36"/>
+                <w:sz w:val="28"/>
+                <w:szCs w:val="28"/>
                 <w:lang w:val="es-ES"/>
               </w:rPr>
-              <w:t>Plan de trabajo</w:t>
+              <w:t>6. Plan de trabajo</w:t>
             </w:r>
             <w:r>
               <w:rPr>
                 <w:rFonts w:ascii="Times New Roman" w:hAnsi="Times New Roman" w:cs="Times New Roman"/>
                 <w:noProof/>
                 <w:webHidden/>
-                <w:sz w:val="36"/>
-                <w:szCs w:val="36"/>
+                <w:sz w:val="28"/>
+                <w:szCs w:val="28"/>
               </w:rPr>
               <w:tab/>
             </w:r>
@@ -876,8 +1743,8 @@
                 <w:rFonts w:ascii="Times New Roman" w:hAnsi="Times New Roman" w:cs="Times New Roman"/>
                 <w:noProof/>
                 <w:webHidden/>
-                <w:sz w:val="36"/>
-                <w:szCs w:val="36"/>
+                <w:sz w:val="28"/>
+                <w:szCs w:val="28"/>
               </w:rPr>
               <w:fldChar w:fldCharType="begin"/>
             </w:r>
@@ -886,18 +1753,18 @@
                 <w:rFonts w:ascii="Times New Roman" w:hAnsi="Times New Roman" w:cs="Times New Roman"/>
                 <w:noProof/>
                 <w:webHidden/>
-                <w:sz w:val="36"/>
-                <w:szCs w:val="36"/>
+                <w:sz w:val="28"/>
+                <w:szCs w:val="28"/>
               </w:rPr>
-              <w:instrText xml:space="preserve"> PAGEREF _Toc105155660 \h </w:instrText>
+              <w:instrText xml:space="preserve"> PAGEREF _Toc105749093 \h </w:instrText>
             </w:r>
             <w:r>
               <w:rPr>
                 <w:rFonts w:ascii="Times New Roman" w:hAnsi="Times New Roman" w:cs="Times New Roman"/>
                 <w:noProof/>
                 <w:webHidden/>
-                <w:sz w:val="36"/>
-                <w:szCs w:val="36"/>
+                <w:sz w:val="28"/>
+                <w:szCs w:val="28"/>
               </w:rPr>
             </w:r>
             <w:r>
@@ -905,8 +1772,8 @@
                 <w:rFonts w:ascii="Times New Roman" w:hAnsi="Times New Roman" w:cs="Times New Roman"/>
                 <w:noProof/>
                 <w:webHidden/>
-                <w:sz w:val="36"/>
-                <w:szCs w:val="36"/>
+                <w:sz w:val="28"/>
+                <w:szCs w:val="28"/>
               </w:rPr>
               <w:fldChar w:fldCharType="separate"/>
             </w:r>
@@ -915,8 +1782,200 @@
                 <w:rFonts w:ascii="Times New Roman" w:hAnsi="Times New Roman" w:cs="Times New Roman"/>
                 <w:noProof/>
                 <w:webHidden/>
-                <w:sz w:val="36"/>
-                <w:szCs w:val="36"/>
+                <w:sz w:val="28"/>
+                <w:szCs w:val="28"/>
+              </w:rPr>
+              <w:t>35</w:t>
+            </w:r>
+            <w:r>
+              <w:rPr>
+                <w:rFonts w:ascii="Times New Roman" w:hAnsi="Times New Roman" w:cs="Times New Roman"/>
+                <w:noProof/>
+                <w:webHidden/>
+                <w:sz w:val="28"/>
+                <w:szCs w:val="28"/>
+              </w:rPr>
+              <w:fldChar w:fldCharType="end"/>
+            </w:r>
+          </w:hyperlink>
+        </w:p>
+        <w:p>
+          <w:pPr>
+            <w:pStyle w:val="TDC2"/>
+            <w:tabs>
+              <w:tab w:val="right" w:leader="dot" w:pos="7977"/>
+            </w:tabs>
+            <w:rPr>
+              <w:rFonts w:ascii="Times New Roman" w:eastAsiaTheme="minorEastAsia" w:hAnsi="Times New Roman" w:cs="Times New Roman"/>
+              <w:noProof/>
+              <w:sz w:val="28"/>
+              <w:szCs w:val="28"/>
+            </w:rPr>
+          </w:pPr>
+          <w:hyperlink w:anchor="_Toc105749094" w:history="1">
+            <w:r>
+              <w:rPr>
+                <w:rStyle w:val="Hipervnculo"/>
+                <w:rFonts w:ascii="Times New Roman" w:hAnsi="Times New Roman" w:cs="Times New Roman"/>
+                <w:noProof/>
+                <w:sz w:val="28"/>
+                <w:szCs w:val="28"/>
+                <w:lang w:val="es-ES"/>
+              </w:rPr>
+              <w:t>6.1 Requisitos funcionales</w:t>
+            </w:r>
+            <w:r>
+              <w:rPr>
+                <w:rFonts w:ascii="Times New Roman" w:hAnsi="Times New Roman" w:cs="Times New Roman"/>
+                <w:noProof/>
+                <w:webHidden/>
+                <w:sz w:val="28"/>
+                <w:szCs w:val="28"/>
+              </w:rPr>
+              <w:tab/>
+            </w:r>
+            <w:r>
+              <w:rPr>
+                <w:rFonts w:ascii="Times New Roman" w:hAnsi="Times New Roman" w:cs="Times New Roman"/>
+                <w:noProof/>
+                <w:webHidden/>
+                <w:sz w:val="28"/>
+                <w:szCs w:val="28"/>
+              </w:rPr>
+              <w:fldChar w:fldCharType="begin"/>
+            </w:r>
+            <w:r>
+              <w:rPr>
+                <w:rFonts w:ascii="Times New Roman" w:hAnsi="Times New Roman" w:cs="Times New Roman"/>
+                <w:noProof/>
+                <w:webHidden/>
+                <w:sz w:val="28"/>
+                <w:szCs w:val="28"/>
+              </w:rPr>
+              <w:instrText xml:space="preserve"> PAGEREF _Toc105749094 \h </w:instrText>
+            </w:r>
+            <w:r>
+              <w:rPr>
+                <w:rFonts w:ascii="Times New Roman" w:hAnsi="Times New Roman" w:cs="Times New Roman"/>
+                <w:noProof/>
+                <w:webHidden/>
+                <w:sz w:val="28"/>
+                <w:szCs w:val="28"/>
+              </w:rPr>
+            </w:r>
+            <w:r>
+              <w:rPr>
+                <w:rFonts w:ascii="Times New Roman" w:hAnsi="Times New Roman" w:cs="Times New Roman"/>
+                <w:noProof/>
+                <w:webHidden/>
+                <w:sz w:val="28"/>
+                <w:szCs w:val="28"/>
+              </w:rPr>
+              <w:fldChar w:fldCharType="separate"/>
+            </w:r>
+            <w:r>
+              <w:rPr>
+                <w:rFonts w:ascii="Times New Roman" w:hAnsi="Times New Roman" w:cs="Times New Roman"/>
+                <w:noProof/>
+                <w:webHidden/>
+                <w:sz w:val="28"/>
+                <w:szCs w:val="28"/>
+              </w:rPr>
+              <w:t>35</w:t>
+            </w:r>
+            <w:r>
+              <w:rPr>
+                <w:rFonts w:ascii="Times New Roman" w:hAnsi="Times New Roman" w:cs="Times New Roman"/>
+                <w:noProof/>
+                <w:webHidden/>
+                <w:sz w:val="28"/>
+                <w:szCs w:val="28"/>
+              </w:rPr>
+              <w:fldChar w:fldCharType="end"/>
+            </w:r>
+          </w:hyperlink>
+        </w:p>
+        <w:p>
+          <w:pPr>
+            <w:pStyle w:val="TDC2"/>
+            <w:tabs>
+              <w:tab w:val="right" w:leader="dot" w:pos="7977"/>
+            </w:tabs>
+            <w:rPr>
+              <w:rFonts w:ascii="Times New Roman" w:eastAsiaTheme="minorEastAsia" w:hAnsi="Times New Roman" w:cs="Times New Roman"/>
+              <w:noProof/>
+              <w:sz w:val="28"/>
+              <w:szCs w:val="28"/>
+            </w:rPr>
+          </w:pPr>
+          <w:hyperlink w:anchor="_Toc105749095" w:history="1">
+            <w:r>
+              <w:rPr>
+                <w:rStyle w:val="Hipervnculo"/>
+                <w:rFonts w:ascii="Times New Roman" w:hAnsi="Times New Roman" w:cs="Times New Roman"/>
+                <w:noProof/>
+                <w:sz w:val="28"/>
+                <w:szCs w:val="28"/>
+                <w:lang w:val="es-ES"/>
+              </w:rPr>
+              <w:t>6.2 Requisitos no funcionales</w:t>
+            </w:r>
+            <w:r>
+              <w:rPr>
+                <w:rFonts w:ascii="Times New Roman" w:hAnsi="Times New Roman" w:cs="Times New Roman"/>
+                <w:noProof/>
+                <w:webHidden/>
+                <w:sz w:val="28"/>
+                <w:szCs w:val="28"/>
+              </w:rPr>
+              <w:tab/>
+            </w:r>
+            <w:r>
+              <w:rPr>
+                <w:rFonts w:ascii="Times New Roman" w:hAnsi="Times New Roman" w:cs="Times New Roman"/>
+                <w:noProof/>
+                <w:webHidden/>
+                <w:sz w:val="28"/>
+                <w:szCs w:val="28"/>
+              </w:rPr>
+              <w:fldChar w:fldCharType="begin"/>
+            </w:r>
+            <w:r>
+              <w:rPr>
+                <w:rFonts w:ascii="Times New Roman" w:hAnsi="Times New Roman" w:cs="Times New Roman"/>
+                <w:noProof/>
+                <w:webHidden/>
+                <w:sz w:val="28"/>
+                <w:szCs w:val="28"/>
+              </w:rPr>
+              <w:instrText xml:space="preserve"> PAGEREF _Toc105749095 \h </w:instrText>
+            </w:r>
+            <w:r>
+              <w:rPr>
+                <w:rFonts w:ascii="Times New Roman" w:hAnsi="Times New Roman" w:cs="Times New Roman"/>
+                <w:noProof/>
+                <w:webHidden/>
+                <w:sz w:val="28"/>
+                <w:szCs w:val="28"/>
+              </w:rPr>
+            </w:r>
+            <w:r>
+              <w:rPr>
+                <w:rFonts w:ascii="Times New Roman" w:hAnsi="Times New Roman" w:cs="Times New Roman"/>
+                <w:noProof/>
+                <w:webHidden/>
+                <w:sz w:val="28"/>
+                <w:szCs w:val="28"/>
+              </w:rPr>
+              <w:fldChar w:fldCharType="separate"/>
+            </w:r>
+            <w:r>
+              <w:rPr>
+                <w:rFonts w:ascii="Times New Roman" w:hAnsi="Times New Roman" w:cs="Times New Roman"/>
+                <w:noProof/>
+                <w:webHidden/>
+                <w:sz w:val="28"/>
+                <w:szCs w:val="28"/>
               </w:rPr>
               <w:t>36</w:t>
             </w:r>
@@ -925,8 +1984,8 @@
                 <w:rFonts w:ascii="Times New Roman" w:hAnsi="Times New Roman" w:cs="Times New Roman"/>
                 <w:noProof/>
                 <w:webHidden/>
-                <w:sz w:val="36"/>
-                <w:szCs w:val="36"/>
+                <w:sz w:val="28"/>
+                <w:szCs w:val="28"/>
               </w:rPr>
               <w:fldChar w:fldCharType="end"/>
             </w:r>
@@ -938,33 +1997,32 @@
             <w:tabs>
               <w:tab w:val="right" w:leader="dot" w:pos="7977"/>
             </w:tabs>
-            <w:spacing w:line="480" w:lineRule="auto"/>
             <w:rPr>
               <w:rFonts w:ascii="Times New Roman" w:eastAsiaTheme="minorEastAsia" w:hAnsi="Times New Roman" w:cs="Times New Roman"/>
               <w:noProof/>
-              <w:sz w:val="36"/>
-              <w:szCs w:val="36"/>
+              <w:sz w:val="28"/>
+              <w:szCs w:val="28"/>
             </w:rPr>
           </w:pPr>
-          <w:hyperlink w:anchor="_Toc105155661" w:history="1">
+          <w:hyperlink w:anchor="_Toc105749096" w:history="1">
             <w:r>
               <w:rPr>
                 <w:rStyle w:val="Hipervnculo"/>
                 <w:rFonts w:ascii="Times New Roman" w:hAnsi="Times New Roman" w:cs="Times New Roman"/>
                 <w:noProof/>
-                <w:sz w:val="36"/>
-                <w:szCs w:val="36"/>
+                <w:sz w:val="28"/>
+                <w:szCs w:val="28"/>
                 <w:lang w:val="es-ES"/>
               </w:rPr>
-              <w:t>Desarrollo de la solución</w:t>
+              <w:t>7. Desarrollo de la solución</w:t>
             </w:r>
             <w:r>
               <w:rPr>
                 <w:rFonts w:ascii="Times New Roman" w:hAnsi="Times New Roman" w:cs="Times New Roman"/>
                 <w:noProof/>
                 <w:webHidden/>
-                <w:sz w:val="36"/>
-                <w:szCs w:val="36"/>
+                <w:sz w:val="28"/>
+                <w:szCs w:val="28"/>
               </w:rPr>
               <w:tab/>
             </w:r>
@@ -973,8 +2031,8 @@
                 <w:rFonts w:ascii="Times New Roman" w:hAnsi="Times New Roman" w:cs="Times New Roman"/>
                 <w:noProof/>
                 <w:webHidden/>
-                <w:sz w:val="36"/>
-                <w:szCs w:val="36"/>
+                <w:sz w:val="28"/>
+                <w:szCs w:val="28"/>
               </w:rPr>
               <w:fldChar w:fldCharType="begin"/>
             </w:r>
@@ -983,18 +2041,18 @@
                 <w:rFonts w:ascii="Times New Roman" w:hAnsi="Times New Roman" w:cs="Times New Roman"/>
                 <w:noProof/>
                 <w:webHidden/>
-                <w:sz w:val="36"/>
-                <w:szCs w:val="36"/>
+                <w:sz w:val="28"/>
+                <w:szCs w:val="28"/>
               </w:rPr>
-              <w:instrText xml:space="preserve"> PAGEREF _Toc105155661 \h </w:instrText>
+              <w:instrText xml:space="preserve"> PAGEREF _Toc105749096 \h </w:instrText>
             </w:r>
             <w:r>
               <w:rPr>
                 <w:rFonts w:ascii="Times New Roman" w:hAnsi="Times New Roman" w:cs="Times New Roman"/>
                 <w:noProof/>
                 <w:webHidden/>
-                <w:sz w:val="36"/>
-                <w:szCs w:val="36"/>
+                <w:sz w:val="28"/>
+                <w:szCs w:val="28"/>
               </w:rPr>
             </w:r>
             <w:r>
@@ -1002,8 +2060,8 @@
                 <w:rFonts w:ascii="Times New Roman" w:hAnsi="Times New Roman" w:cs="Times New Roman"/>
                 <w:noProof/>
                 <w:webHidden/>
-                <w:sz w:val="36"/>
-                <w:szCs w:val="36"/>
+                <w:sz w:val="28"/>
+                <w:szCs w:val="28"/>
               </w:rPr>
               <w:fldChar w:fldCharType="separate"/>
             </w:r>
@@ -1012,18 +2070,18 @@
                 <w:rFonts w:ascii="Times New Roman" w:hAnsi="Times New Roman" w:cs="Times New Roman"/>
                 <w:noProof/>
                 <w:webHidden/>
-                <w:sz w:val="36"/>
-                <w:szCs w:val="36"/>
+                <w:sz w:val="28"/>
+                <w:szCs w:val="28"/>
               </w:rPr>
-              <w:t>39</w:t>
+              <w:t>38</w:t>
             </w:r>
             <w:r>
               <w:rPr>
                 <w:rFonts w:ascii="Times New Roman" w:hAnsi="Times New Roman" w:cs="Times New Roman"/>
                 <w:noProof/>
                 <w:webHidden/>
-                <w:sz w:val="36"/>
-                <w:szCs w:val="36"/>
+                <w:sz w:val="28"/>
+                <w:szCs w:val="28"/>
               </w:rPr>
               <w:fldChar w:fldCharType="end"/>
             </w:r>
@@ -1035,33 +2093,32 @@
             <w:tabs>
               <w:tab w:val="right" w:leader="dot" w:pos="7977"/>
             </w:tabs>
-            <w:spacing w:line="480" w:lineRule="auto"/>
             <w:rPr>
               <w:rFonts w:ascii="Times New Roman" w:eastAsiaTheme="minorEastAsia" w:hAnsi="Times New Roman" w:cs="Times New Roman"/>
               <w:noProof/>
-              <w:sz w:val="36"/>
-              <w:szCs w:val="36"/>
+              <w:sz w:val="28"/>
+              <w:szCs w:val="28"/>
             </w:rPr>
           </w:pPr>
-          <w:hyperlink w:anchor="_Toc105155662" w:history="1">
+          <w:hyperlink w:anchor="_Toc105749097" w:history="1">
             <w:r>
               <w:rPr>
                 <w:rStyle w:val="Hipervnculo"/>
                 <w:rFonts w:ascii="Times New Roman" w:hAnsi="Times New Roman" w:cs="Times New Roman"/>
                 <w:noProof/>
-                <w:sz w:val="36"/>
-                <w:szCs w:val="36"/>
+                <w:sz w:val="28"/>
+                <w:szCs w:val="28"/>
                 <w:lang w:val="es-ES"/>
               </w:rPr>
-              <w:t>Despliegue e instalación</w:t>
+              <w:t>8. Despliegue e instalación</w:t>
             </w:r>
             <w:r>
               <w:rPr>
                 <w:rFonts w:ascii="Times New Roman" w:hAnsi="Times New Roman" w:cs="Times New Roman"/>
                 <w:noProof/>
                 <w:webHidden/>
-                <w:sz w:val="36"/>
-                <w:szCs w:val="36"/>
+                <w:sz w:val="28"/>
+                <w:szCs w:val="28"/>
               </w:rPr>
               <w:tab/>
             </w:r>
@@ -1070,8 +2127,8 @@
                 <w:rFonts w:ascii="Times New Roman" w:hAnsi="Times New Roman" w:cs="Times New Roman"/>
                 <w:noProof/>
                 <w:webHidden/>
-                <w:sz w:val="36"/>
-                <w:szCs w:val="36"/>
+                <w:sz w:val="28"/>
+                <w:szCs w:val="28"/>
               </w:rPr>
               <w:fldChar w:fldCharType="begin"/>
             </w:r>
@@ -1080,18 +2137,18 @@
                 <w:rFonts w:ascii="Times New Roman" w:hAnsi="Times New Roman" w:cs="Times New Roman"/>
                 <w:noProof/>
                 <w:webHidden/>
-                <w:sz w:val="36"/>
-                <w:szCs w:val="36"/>
+                <w:sz w:val="28"/>
+                <w:szCs w:val="28"/>
               </w:rPr>
-              <w:instrText xml:space="preserve"> PAGEREF _Toc105155662 \h </w:instrText>
+              <w:instrText xml:space="preserve"> PAGEREF _Toc105749097 \h </w:instrText>
             </w:r>
             <w:r>
               <w:rPr>
                 <w:rFonts w:ascii="Times New Roman" w:hAnsi="Times New Roman" w:cs="Times New Roman"/>
                 <w:noProof/>
                 <w:webHidden/>
-                <w:sz w:val="36"/>
-                <w:szCs w:val="36"/>
+                <w:sz w:val="28"/>
+                <w:szCs w:val="28"/>
               </w:rPr>
             </w:r>
             <w:r>
@@ -1099,8 +2156,8 @@
                 <w:rFonts w:ascii="Times New Roman" w:hAnsi="Times New Roman" w:cs="Times New Roman"/>
                 <w:noProof/>
                 <w:webHidden/>
-                <w:sz w:val="36"/>
-                <w:szCs w:val="36"/>
+                <w:sz w:val="28"/>
+                <w:szCs w:val="28"/>
               </w:rPr>
               <w:fldChar w:fldCharType="separate"/>
             </w:r>
@@ -1109,8 +2166,200 @@
                 <w:rFonts w:ascii="Times New Roman" w:hAnsi="Times New Roman" w:cs="Times New Roman"/>
                 <w:noProof/>
                 <w:webHidden/>
-                <w:sz w:val="36"/>
-                <w:szCs w:val="36"/>
+                <w:sz w:val="28"/>
+                <w:szCs w:val="28"/>
+              </w:rPr>
+              <w:t>48</w:t>
+            </w:r>
+            <w:r>
+              <w:rPr>
+                <w:rFonts w:ascii="Times New Roman" w:hAnsi="Times New Roman" w:cs="Times New Roman"/>
+                <w:noProof/>
+                <w:webHidden/>
+                <w:sz w:val="28"/>
+                <w:szCs w:val="28"/>
+              </w:rPr>
+              <w:fldChar w:fldCharType="end"/>
+            </w:r>
+          </w:hyperlink>
+        </w:p>
+        <w:p>
+          <w:pPr>
+            <w:pStyle w:val="TDC2"/>
+            <w:tabs>
+              <w:tab w:val="right" w:leader="dot" w:pos="7977"/>
+            </w:tabs>
+            <w:rPr>
+              <w:rFonts w:ascii="Times New Roman" w:eastAsiaTheme="minorEastAsia" w:hAnsi="Times New Roman" w:cs="Times New Roman"/>
+              <w:noProof/>
+              <w:sz w:val="28"/>
+              <w:szCs w:val="28"/>
+            </w:rPr>
+          </w:pPr>
+          <w:hyperlink w:anchor="_Toc105749098" w:history="1">
+            <w:r>
+              <w:rPr>
+                <w:rStyle w:val="Hipervnculo"/>
+                <w:rFonts w:ascii="Times New Roman" w:hAnsi="Times New Roman" w:cs="Times New Roman"/>
+                <w:noProof/>
+                <w:sz w:val="28"/>
+                <w:szCs w:val="28"/>
+                <w:lang w:val="es-ES"/>
+              </w:rPr>
+              <w:t>8.1 Versiones funcionales desplegadas:</w:t>
+            </w:r>
+            <w:r>
+              <w:rPr>
+                <w:rFonts w:ascii="Times New Roman" w:hAnsi="Times New Roman" w:cs="Times New Roman"/>
+                <w:noProof/>
+                <w:webHidden/>
+                <w:sz w:val="28"/>
+                <w:szCs w:val="28"/>
+              </w:rPr>
+              <w:tab/>
+            </w:r>
+            <w:r>
+              <w:rPr>
+                <w:rFonts w:ascii="Times New Roman" w:hAnsi="Times New Roman" w:cs="Times New Roman"/>
+                <w:noProof/>
+                <w:webHidden/>
+                <w:sz w:val="28"/>
+                <w:szCs w:val="28"/>
+              </w:rPr>
+              <w:fldChar w:fldCharType="begin"/>
+            </w:r>
+            <w:r>
+              <w:rPr>
+                <w:rFonts w:ascii="Times New Roman" w:hAnsi="Times New Roman" w:cs="Times New Roman"/>
+                <w:noProof/>
+                <w:webHidden/>
+                <w:sz w:val="28"/>
+                <w:szCs w:val="28"/>
+              </w:rPr>
+              <w:instrText xml:space="preserve"> PAGEREF _Toc105749098 \h </w:instrText>
+            </w:r>
+            <w:r>
+              <w:rPr>
+                <w:rFonts w:ascii="Times New Roman" w:hAnsi="Times New Roman" w:cs="Times New Roman"/>
+                <w:noProof/>
+                <w:webHidden/>
+                <w:sz w:val="28"/>
+                <w:szCs w:val="28"/>
+              </w:rPr>
+            </w:r>
+            <w:r>
+              <w:rPr>
+                <w:rFonts w:ascii="Times New Roman" w:hAnsi="Times New Roman" w:cs="Times New Roman"/>
+                <w:noProof/>
+                <w:webHidden/>
+                <w:sz w:val="28"/>
+                <w:szCs w:val="28"/>
+              </w:rPr>
+              <w:fldChar w:fldCharType="separate"/>
+            </w:r>
+            <w:r>
+              <w:rPr>
+                <w:rFonts w:ascii="Times New Roman" w:hAnsi="Times New Roman" w:cs="Times New Roman"/>
+                <w:noProof/>
+                <w:webHidden/>
+                <w:sz w:val="28"/>
+                <w:szCs w:val="28"/>
+              </w:rPr>
+              <w:t>48</w:t>
+            </w:r>
+            <w:r>
+              <w:rPr>
+                <w:rFonts w:ascii="Times New Roman" w:hAnsi="Times New Roman" w:cs="Times New Roman"/>
+                <w:noProof/>
+                <w:webHidden/>
+                <w:sz w:val="28"/>
+                <w:szCs w:val="28"/>
+              </w:rPr>
+              <w:fldChar w:fldCharType="end"/>
+            </w:r>
+          </w:hyperlink>
+        </w:p>
+        <w:p>
+          <w:pPr>
+            <w:pStyle w:val="TDC2"/>
+            <w:tabs>
+              <w:tab w:val="right" w:leader="dot" w:pos="7977"/>
+            </w:tabs>
+            <w:rPr>
+              <w:rFonts w:ascii="Times New Roman" w:eastAsiaTheme="minorEastAsia" w:hAnsi="Times New Roman" w:cs="Times New Roman"/>
+              <w:noProof/>
+              <w:sz w:val="28"/>
+              <w:szCs w:val="28"/>
+            </w:rPr>
+          </w:pPr>
+          <w:hyperlink w:anchor="_Toc105749099" w:history="1">
+            <w:r>
+              <w:rPr>
+                <w:rStyle w:val="Hipervnculo"/>
+                <w:rFonts w:ascii="Times New Roman" w:hAnsi="Times New Roman" w:cs="Times New Roman"/>
+                <w:noProof/>
+                <w:sz w:val="28"/>
+                <w:szCs w:val="28"/>
+                <w:lang w:val="es-ES"/>
+              </w:rPr>
+              <w:t>8.2 Ejecutar en local:</w:t>
+            </w:r>
+            <w:r>
+              <w:rPr>
+                <w:rFonts w:ascii="Times New Roman" w:hAnsi="Times New Roman" w:cs="Times New Roman"/>
+                <w:noProof/>
+                <w:webHidden/>
+                <w:sz w:val="28"/>
+                <w:szCs w:val="28"/>
+              </w:rPr>
+              <w:tab/>
+            </w:r>
+            <w:r>
+              <w:rPr>
+                <w:rFonts w:ascii="Times New Roman" w:hAnsi="Times New Roman" w:cs="Times New Roman"/>
+                <w:noProof/>
+                <w:webHidden/>
+                <w:sz w:val="28"/>
+                <w:szCs w:val="28"/>
+              </w:rPr>
+              <w:fldChar w:fldCharType="begin"/>
+            </w:r>
+            <w:r>
+              <w:rPr>
+                <w:rFonts w:ascii="Times New Roman" w:hAnsi="Times New Roman" w:cs="Times New Roman"/>
+                <w:noProof/>
+                <w:webHidden/>
+                <w:sz w:val="28"/>
+                <w:szCs w:val="28"/>
+              </w:rPr>
+              <w:instrText xml:space="preserve"> PAGEREF _Toc105749099 \h </w:instrText>
+            </w:r>
+            <w:r>
+              <w:rPr>
+                <w:rFonts w:ascii="Times New Roman" w:hAnsi="Times New Roman" w:cs="Times New Roman"/>
+                <w:noProof/>
+                <w:webHidden/>
+                <w:sz w:val="28"/>
+                <w:szCs w:val="28"/>
+              </w:rPr>
+            </w:r>
+            <w:r>
+              <w:rPr>
+                <w:rFonts w:ascii="Times New Roman" w:hAnsi="Times New Roman" w:cs="Times New Roman"/>
+                <w:noProof/>
+                <w:webHidden/>
+                <w:sz w:val="28"/>
+                <w:szCs w:val="28"/>
+              </w:rPr>
+              <w:fldChar w:fldCharType="separate"/>
+            </w:r>
+            <w:r>
+              <w:rPr>
+                <w:rFonts w:ascii="Times New Roman" w:hAnsi="Times New Roman" w:cs="Times New Roman"/>
+                <w:noProof/>
+                <w:webHidden/>
+                <w:sz w:val="28"/>
+                <w:szCs w:val="28"/>
               </w:rPr>
               <w:t>49</w:t>
             </w:r>
@@ -1119,8 +2368,8 @@
                 <w:rFonts w:ascii="Times New Roman" w:hAnsi="Times New Roman" w:cs="Times New Roman"/>
                 <w:noProof/>
                 <w:webHidden/>
-                <w:sz w:val="36"/>
-                <w:szCs w:val="36"/>
+                <w:sz w:val="28"/>
+                <w:szCs w:val="28"/>
               </w:rPr>
               <w:fldChar w:fldCharType="end"/>
             </w:r>
@@ -1132,33 +2381,32 @@
             <w:tabs>
               <w:tab w:val="right" w:leader="dot" w:pos="7977"/>
             </w:tabs>
-            <w:spacing w:line="480" w:lineRule="auto"/>
             <w:rPr>
               <w:rFonts w:ascii="Times New Roman" w:eastAsiaTheme="minorEastAsia" w:hAnsi="Times New Roman" w:cs="Times New Roman"/>
               <w:noProof/>
-              <w:sz w:val="36"/>
-              <w:szCs w:val="36"/>
+              <w:sz w:val="28"/>
+              <w:szCs w:val="28"/>
             </w:rPr>
           </w:pPr>
-          <w:hyperlink w:anchor="_Toc105155663" w:history="1">
+          <w:hyperlink w:anchor="_Toc105749100" w:history="1">
             <w:r>
               <w:rPr>
                 <w:rStyle w:val="Hipervnculo"/>
                 <w:rFonts w:ascii="Times New Roman" w:hAnsi="Times New Roman" w:cs="Times New Roman"/>
                 <w:noProof/>
-                <w:sz w:val="36"/>
-                <w:szCs w:val="36"/>
+                <w:sz w:val="28"/>
+                <w:szCs w:val="28"/>
                 <w:lang w:val="es-ES"/>
               </w:rPr>
-              <w:t>Evolución y trabajo futuro</w:t>
+              <w:t>9. Evolución y trabajo futuro</w:t>
             </w:r>
             <w:r>
               <w:rPr>
                 <w:rFonts w:ascii="Times New Roman" w:hAnsi="Times New Roman" w:cs="Times New Roman"/>
                 <w:noProof/>
                 <w:webHidden/>
-                <w:sz w:val="36"/>
-                <w:szCs w:val="36"/>
+                <w:sz w:val="28"/>
+                <w:szCs w:val="28"/>
               </w:rPr>
               <w:tab/>
             </w:r>
@@ -1167,8 +2415,8 @@
                 <w:rFonts w:ascii="Times New Roman" w:hAnsi="Times New Roman" w:cs="Times New Roman"/>
                 <w:noProof/>
                 <w:webHidden/>
-                <w:sz w:val="36"/>
-                <w:szCs w:val="36"/>
+                <w:sz w:val="28"/>
+                <w:szCs w:val="28"/>
               </w:rPr>
               <w:fldChar w:fldCharType="begin"/>
             </w:r>
@@ -1177,18 +2425,18 @@
                 <w:rFonts w:ascii="Times New Roman" w:hAnsi="Times New Roman" w:cs="Times New Roman"/>
                 <w:noProof/>
                 <w:webHidden/>
-                <w:sz w:val="36"/>
-                <w:szCs w:val="36"/>
+                <w:sz w:val="28"/>
+                <w:szCs w:val="28"/>
               </w:rPr>
-              <w:instrText xml:space="preserve"> PAGEREF _Toc105155663 \h </w:instrText>
+              <w:instrText xml:space="preserve"> PAGEREF _Toc105749100 \h </w:instrText>
             </w:r>
             <w:r>
               <w:rPr>
                 <w:rFonts w:ascii="Times New Roman" w:hAnsi="Times New Roman" w:cs="Times New Roman"/>
                 <w:noProof/>
                 <w:webHidden/>
-                <w:sz w:val="36"/>
-                <w:szCs w:val="36"/>
+                <w:sz w:val="28"/>
+                <w:szCs w:val="28"/>
               </w:rPr>
             </w:r>
             <w:r>
@@ -1196,8 +2444,8 @@
                 <w:rFonts w:ascii="Times New Roman" w:hAnsi="Times New Roman" w:cs="Times New Roman"/>
                 <w:noProof/>
                 <w:webHidden/>
-                <w:sz w:val="36"/>
-                <w:szCs w:val="36"/>
+                <w:sz w:val="28"/>
+                <w:szCs w:val="28"/>
               </w:rPr>
               <w:fldChar w:fldCharType="separate"/>
             </w:r>
@@ -1206,18 +2454,18 @@
                 <w:rFonts w:ascii="Times New Roman" w:hAnsi="Times New Roman" w:cs="Times New Roman"/>
                 <w:noProof/>
                 <w:webHidden/>
-                <w:sz w:val="36"/>
-                <w:szCs w:val="36"/>
+                <w:sz w:val="28"/>
+                <w:szCs w:val="28"/>
               </w:rPr>
-              <w:t>52</w:t>
+              <w:t>51</w:t>
             </w:r>
             <w:r>
               <w:rPr>
                 <w:rFonts w:ascii="Times New Roman" w:hAnsi="Times New Roman" w:cs="Times New Roman"/>
                 <w:noProof/>
                 <w:webHidden/>
-                <w:sz w:val="36"/>
-                <w:szCs w:val="36"/>
+                <w:sz w:val="28"/>
+                <w:szCs w:val="28"/>
               </w:rPr>
               <w:fldChar w:fldCharType="end"/>
             </w:r>
@@ -1229,33 +2477,32 @@
             <w:tabs>
               <w:tab w:val="right" w:leader="dot" w:pos="7977"/>
             </w:tabs>
-            <w:spacing w:line="480" w:lineRule="auto"/>
             <w:rPr>
               <w:rFonts w:ascii="Times New Roman" w:eastAsiaTheme="minorEastAsia" w:hAnsi="Times New Roman" w:cs="Times New Roman"/>
               <w:noProof/>
-              <w:sz w:val="36"/>
-              <w:szCs w:val="36"/>
+              <w:sz w:val="28"/>
+              <w:szCs w:val="28"/>
             </w:rPr>
           </w:pPr>
-          <w:hyperlink w:anchor="_Toc105155664" w:history="1">
+          <w:hyperlink w:anchor="_Toc105749101" w:history="1">
             <w:r>
               <w:rPr>
                 <w:rStyle w:val="Hipervnculo"/>
                 <w:rFonts w:ascii="Times New Roman" w:hAnsi="Times New Roman" w:cs="Times New Roman"/>
                 <w:noProof/>
-                <w:sz w:val="36"/>
-                <w:szCs w:val="36"/>
+                <w:sz w:val="28"/>
+                <w:szCs w:val="28"/>
                 <w:lang w:val="es-ES"/>
               </w:rPr>
-              <w:t>Bibliografía</w:t>
+              <w:t>10. Bibliografía</w:t>
             </w:r>
             <w:r>
               <w:rPr>
                 <w:rFonts w:ascii="Times New Roman" w:hAnsi="Times New Roman" w:cs="Times New Roman"/>
                 <w:noProof/>
                 <w:webHidden/>
-                <w:sz w:val="36"/>
-                <w:szCs w:val="36"/>
+                <w:sz w:val="28"/>
+                <w:szCs w:val="28"/>
               </w:rPr>
               <w:tab/>
             </w:r>
@@ -1264,8 +2511,8 @@
                 <w:rFonts w:ascii="Times New Roman" w:hAnsi="Times New Roman" w:cs="Times New Roman"/>
                 <w:noProof/>
                 <w:webHidden/>
-                <w:sz w:val="36"/>
-                <w:szCs w:val="36"/>
+                <w:sz w:val="28"/>
+                <w:szCs w:val="28"/>
               </w:rPr>
               <w:fldChar w:fldCharType="begin"/>
             </w:r>
@@ -1274,18 +2521,18 @@
                 <w:rFonts w:ascii="Times New Roman" w:hAnsi="Times New Roman" w:cs="Times New Roman"/>
                 <w:noProof/>
                 <w:webHidden/>
-                <w:sz w:val="36"/>
-                <w:szCs w:val="36"/>
+                <w:sz w:val="28"/>
+                <w:szCs w:val="28"/>
               </w:rPr>
-              <w:instrText xml:space="preserve"> PAGEREF _Toc105155664 \h </w:instrText>
+              <w:instrText xml:space="preserve"> PAGEREF _Toc105749101 \h </w:instrText>
             </w:r>
             <w:r>
               <w:rPr>
                 <w:rFonts w:ascii="Times New Roman" w:hAnsi="Times New Roman" w:cs="Times New Roman"/>
                 <w:noProof/>
                 <w:webHidden/>
-                <w:sz w:val="36"/>
-                <w:szCs w:val="36"/>
+                <w:sz w:val="28"/>
+                <w:szCs w:val="28"/>
               </w:rPr>
             </w:r>
             <w:r>
@@ -1293,8 +2540,8 @@
                 <w:rFonts w:ascii="Times New Roman" w:hAnsi="Times New Roman" w:cs="Times New Roman"/>
                 <w:noProof/>
                 <w:webHidden/>
-                <w:sz w:val="36"/>
-                <w:szCs w:val="36"/>
+                <w:sz w:val="28"/>
+                <w:szCs w:val="28"/>
               </w:rPr>
               <w:fldChar w:fldCharType="separate"/>
             </w:r>
@@ -1303,36 +2550,47 @@
                 <w:rFonts w:ascii="Times New Roman" w:hAnsi="Times New Roman" w:cs="Times New Roman"/>
                 <w:noProof/>
                 <w:webHidden/>
-                <w:sz w:val="36"/>
-                <w:szCs w:val="36"/>
+                <w:sz w:val="28"/>
+                <w:szCs w:val="28"/>
               </w:rPr>
-              <w:t>53</w:t>
+              <w:t>52</w:t>
             </w:r>
             <w:r>
               <w:rPr>
                 <w:rFonts w:ascii="Times New Roman" w:hAnsi="Times New Roman" w:cs="Times New Roman"/>
                 <w:noProof/>
                 <w:webHidden/>
-                <w:sz w:val="36"/>
-                <w:szCs w:val="36"/>
+                <w:sz w:val="28"/>
+                <w:szCs w:val="28"/>
               </w:rPr>
               <w:fldChar w:fldCharType="end"/>
             </w:r>
           </w:hyperlink>
         </w:p>
         <w:p>
+          <w:pPr>
+            <w:rPr>
+              <w:rFonts w:ascii="Times New Roman" w:hAnsi="Times New Roman" w:cs="Times New Roman"/>
+              <w:b/>
+              <w:bCs/>
+              <w:noProof/>
+              <w:sz w:val="28"/>
+              <w:szCs w:val="28"/>
+            </w:rPr>
+          </w:pPr>
           <w:r>
             <w:rPr>
               <w:rFonts w:ascii="Times New Roman" w:hAnsi="Times New Roman" w:cs="Times New Roman"/>
               <w:b/>
               <w:bCs/>
               <w:noProof/>
-              <w:sz w:val="36"/>
-              <w:szCs w:val="36"/>
+              <w:sz w:val="28"/>
+              <w:szCs w:val="28"/>
             </w:rPr>
             <w:fldChar w:fldCharType="end"/>
           </w:r>
         </w:p>
+        <w:p/>
       </w:sdtContent>
     </w:sdt>
     <w:p>
@@ -1367,6 +2625,7 @@
           <w:szCs w:val="32"/>
           <w:lang w:val="es-ES"/>
         </w:rPr>
+        <w:lastRenderedPageBreak/>
         <w:br w:type="page"/>
       </w:r>
     </w:p>
@@ -1612,6 +2871,12 @@
                                 <w:lang w:val="es-ES"/>
                               </w:rPr>
                             </w:pPr>
+                            <w:r>
+                              <w:rPr>
+                                <w:lang w:val="es-ES"/>
+                              </w:rPr>
+                              <w:t xml:space="preserve">Figura 1. </w:t>
+                            </w:r>
                             <w:r>
                               <w:rPr>
                                 <w:lang w:val="es-ES"/>
@@ -1690,6 +2955,12 @@
                         <w:rPr>
                           <w:lang w:val="es-ES"/>
                         </w:rPr>
+                        <w:t xml:space="preserve">Figura 1. </w:t>
+                      </w:r>
+                      <w:r>
+                        <w:rPr>
+                          <w:lang w:val="es-ES"/>
+                        </w:rPr>
                         <w:t>Escanea este código QR</w:t>
                       </w:r>
                       <w:r>
@@ -1813,7 +3084,7 @@
           <w:szCs w:val="40"/>
         </w:rPr>
       </w:pPr>
-      <w:bookmarkStart w:id="0" w:name="_Toc105155655"/>
+      <w:bookmarkStart w:id="0" w:name="_Toc105749079"/>
       <w:r>
         <w:rPr>
           <w:rFonts w:ascii="Times New Roman" w:hAnsi="Times New Roman" w:cs="Times New Roman"/>
@@ -1821,6 +3092,14 @@
           <w:szCs w:val="40"/>
         </w:rPr>
         <w:lastRenderedPageBreak/>
+        <w:t xml:space="preserve">2. </w:t>
+      </w:r>
+      <w:r>
+        <w:rPr>
+          <w:rFonts w:ascii="Times New Roman" w:hAnsi="Times New Roman" w:cs="Times New Roman"/>
+          <w:sz w:val="40"/>
+          <w:szCs w:val="40"/>
+        </w:rPr>
         <w:t>Abstract</w:t>
       </w:r>
       <w:bookmarkEnd w:id="0"/>
@@ -2578,7 +3857,7 @@
           <w:lang w:val="es-ES"/>
         </w:rPr>
       </w:pPr>
-      <w:bookmarkStart w:id="1" w:name="_Toc105155656"/>
+      <w:bookmarkStart w:id="1" w:name="_Toc105749080"/>
       <w:r>
         <w:rPr>
           <w:rFonts w:ascii="Times New Roman" w:hAnsi="Times New Roman" w:cs="Times New Roman"/>
@@ -2587,6 +3866,15 @@
           <w:lang w:val="es-ES"/>
         </w:rPr>
         <w:lastRenderedPageBreak/>
+        <w:t xml:space="preserve">3. </w:t>
+      </w:r>
+      <w:r>
+        <w:rPr>
+          <w:rFonts w:ascii="Times New Roman" w:hAnsi="Times New Roman" w:cs="Times New Roman"/>
+          <w:sz w:val="40"/>
+          <w:szCs w:val="40"/>
+          <w:lang w:val="es-ES"/>
+        </w:rPr>
         <w:t>Resumen y objetivos:</w:t>
       </w:r>
       <w:bookmarkEnd w:id="1"/>
@@ -3817,7 +5105,7 @@
           <w:lang w:val="es-ES"/>
         </w:rPr>
       </w:pPr>
-      <w:bookmarkStart w:id="2" w:name="_Toc105155657"/>
+      <w:bookmarkStart w:id="2" w:name="_Toc105749081"/>
       <w:r>
         <w:rPr>
           <w:rFonts w:ascii="Times New Roman" w:hAnsi="Times New Roman" w:cs="Times New Roman"/>
@@ -3826,6 +5114,15 @@
           <w:lang w:val="es-ES"/>
         </w:rPr>
         <w:lastRenderedPageBreak/>
+        <w:t xml:space="preserve">4. </w:t>
+      </w:r>
+      <w:r>
+        <w:rPr>
+          <w:rFonts w:ascii="Times New Roman" w:hAnsi="Times New Roman" w:cs="Times New Roman"/>
+          <w:sz w:val="36"/>
+          <w:szCs w:val="36"/>
+          <w:lang w:val="es-ES"/>
+        </w:rPr>
         <w:t>Antecedentes</w:t>
       </w:r>
       <w:bookmarkEnd w:id="2"/>
@@ -4897,6 +6194,12 @@
           <w:lang w:val="es-ES"/>
         </w:rPr>
       </w:pPr>
+      <w:r>
+        <w:rPr>
+          <w:lang w:val="es-ES"/>
+        </w:rPr>
+        <w:t xml:space="preserve">Figura 2: </w:t>
+      </w:r>
       <w:r>
         <w:rPr>
           <w:lang w:val="es-ES"/>
@@ -5009,6 +6312,17 @@
           <w:szCs w:val="18"/>
           <w:lang w:val="es-ES"/>
         </w:rPr>
+        <w:t xml:space="preserve">Figura 3: </w:t>
+      </w:r>
+      <w:r>
+        <w:rPr>
+          <w:i/>
+          <w:iCs/>
+          <w:color w:val="44546A" w:themeColor="text2"/>
+          <w:sz w:val="18"/>
+          <w:szCs w:val="18"/>
+          <w:lang w:val="es-ES"/>
+        </w:rPr>
         <w:t>Duolingo distintos tipos de ejercicio, donde puedes traducir una frase del idioma estudiado a tu idioma o viceversa, seleccionando las palabras en el orden correcto, ejercicios de pronunciación, de vocabulario… etc.</w:t>
       </w:r>
     </w:p>
@@ -5640,6 +6954,28 @@
           <w:lang w:val="es-ES"/>
         </w:rPr>
       </w:pPr>
+      <w:r>
+        <w:rPr>
+          <w:i/>
+          <w:iCs/>
+          <w:color w:val="44546A" w:themeColor="text2"/>
+          <w:sz w:val="18"/>
+          <w:szCs w:val="18"/>
+          <w:lang w:val="es-ES"/>
+        </w:rPr>
+        <w:t>Fi</w:t>
+      </w:r>
+      <w:r>
+        <w:rPr>
+          <w:i/>
+          <w:iCs/>
+          <w:color w:val="44546A" w:themeColor="text2"/>
+          <w:sz w:val="18"/>
+          <w:szCs w:val="18"/>
+          <w:lang w:val="es-ES"/>
+        </w:rPr>
+        <w:t xml:space="preserve">gura 4: </w:t>
+      </w:r>
       <w:r>
         <w:rPr>
           <w:i/>
@@ -5736,6 +7072,12 @@
         <w:rPr>
           <w:lang w:val="es-ES"/>
         </w:rPr>
+        <w:t xml:space="preserve">Figura 5: </w:t>
+      </w:r>
+      <w:r>
+        <w:rPr>
+          <w:lang w:val="es-ES"/>
+        </w:rPr>
         <w:t>En esta imagen se representan palabras aprendidas y el progreso de nuestro aprendizaje, representado con una flor que florece cuantas más veces acertamos dicha palabra utilizando la repetición espacial, y una vez que la hemos aprendido por completo aparece con menor regularidad</w:t>
       </w:r>
     </w:p>
@@ -6388,6 +7730,17 @@
           <w:szCs w:val="18"/>
           <w:lang w:val="es-ES"/>
         </w:rPr>
+        <w:t xml:space="preserve">Figura 6: </w:t>
+      </w:r>
+      <w:r>
+        <w:rPr>
+          <w:i/>
+          <w:iCs/>
+          <w:color w:val="44546A" w:themeColor="text2"/>
+          <w:sz w:val="18"/>
+          <w:szCs w:val="18"/>
+          <w:lang w:val="es-ES"/>
+        </w:rPr>
         <w:t>Babbel enfatiza en aprender a través de lecciones para situaciones específicas que puedes encontrarte en tu día a día, como pedir un café en una cafetería, presentarte o específico para el ámbito laboral.</w:t>
       </w:r>
     </w:p>
@@ -7056,6 +8409,12 @@
         <w:rPr>
           <w:lang w:val="es-ES"/>
         </w:rPr>
+        <w:t xml:space="preserve">Figura 7: </w:t>
+      </w:r>
+      <w:r>
+        <w:rPr>
+          <w:lang w:val="es-ES"/>
+        </w:rPr>
         <w:t>Rosetta Stone utiliza también imá</w:t>
       </w:r>
       <w:r>
@@ -7668,6 +9027,12 @@
         <w:rPr>
           <w:lang w:val="es-ES"/>
         </w:rPr>
+        <w:t xml:space="preserve">Figura 8: </w:t>
+      </w:r>
+      <w:r>
+        <w:rPr>
+          <w:lang w:val="es-ES"/>
+        </w:rPr>
         <w:t xml:space="preserve">Busuu ofrece </w:t>
       </w:r>
       <w:r>
@@ -7789,6 +9154,12 @@
         <w:rPr>
           <w:lang w:val="es-ES"/>
         </w:rPr>
+        <w:t xml:space="preserve">Figura 9: </w:t>
+      </w:r>
+      <w:r>
+        <w:rPr>
+          <w:lang w:val="es-ES"/>
+        </w:rPr>
         <w:t>Busuu también ofrece u</w:t>
       </w:r>
       <w:r>
@@ -7839,15 +9210,24 @@
       <w:pPr>
         <w:pStyle w:val="Ttulo1"/>
         <w:rPr>
-          <w:lang w:val="es-ES"/>
-        </w:rPr>
-      </w:pPr>
-      <w:bookmarkStart w:id="3" w:name="_Toc105155658"/>
-      <w:r>
-        <w:rPr>
+          <w:rFonts w:ascii="Times New Roman" w:hAnsi="Times New Roman" w:cs="Times New Roman"/>
+          <w:lang w:val="es-ES"/>
+        </w:rPr>
+      </w:pPr>
+      <w:bookmarkStart w:id="3" w:name="_Toc105749082"/>
+      <w:r>
+        <w:rPr>
+          <w:rFonts w:ascii="Times New Roman" w:hAnsi="Times New Roman" w:cs="Times New Roman"/>
           <w:lang w:val="es-ES"/>
         </w:rPr>
         <w:lastRenderedPageBreak/>
+        <w:t xml:space="preserve">4. </w:t>
+      </w:r>
+      <w:r>
+        <w:rPr>
+          <w:rFonts w:ascii="Times New Roman" w:hAnsi="Times New Roman" w:cs="Times New Roman"/>
+          <w:lang w:val="es-ES"/>
+        </w:rPr>
         <w:t>Análisis y especificación de requisitos</w:t>
       </w:r>
       <w:bookmarkEnd w:id="3"/>
@@ -7936,12 +9316,37 @@
           <w:lang w:val="es-ES"/>
         </w:rPr>
       </w:pPr>
-      <w:r>
-        <w:rPr>
-          <w:rFonts w:ascii="Times New Roman" w:hAnsi="Times New Roman" w:cs="Times New Roman"/>
-          <w:lang w:val="es-ES"/>
-        </w:rPr>
-        <w:t xml:space="preserve">Brainstorming: </w:t>
+      <w:bookmarkStart w:id="4" w:name="_Toc105749083"/>
+      <w:r>
+        <w:rPr>
+          <w:rFonts w:ascii="Times New Roman" w:hAnsi="Times New Roman" w:cs="Times New Roman"/>
+          <w:lang w:val="es-ES"/>
+        </w:rPr>
+        <w:t xml:space="preserve">4.1 </w:t>
+      </w:r>
+      <w:proofErr w:type="spellStart"/>
+      <w:r>
+        <w:rPr>
+          <w:rFonts w:ascii="Times New Roman" w:hAnsi="Times New Roman" w:cs="Times New Roman"/>
+          <w:lang w:val="es-ES"/>
+        </w:rPr>
+        <w:t>Brainstorming</w:t>
+      </w:r>
+      <w:proofErr w:type="spellEnd"/>
+      <w:r>
+        <w:rPr>
+          <w:rFonts w:ascii="Times New Roman" w:hAnsi="Times New Roman" w:cs="Times New Roman"/>
+          <w:lang w:val="es-ES"/>
+        </w:rPr>
+        <w:t>:</w:t>
+      </w:r>
+      <w:bookmarkEnd w:id="4"/>
+      <w:r>
+        <w:rPr>
+          <w:rFonts w:ascii="Times New Roman" w:hAnsi="Times New Roman" w:cs="Times New Roman"/>
+          <w:lang w:val="es-ES"/>
+        </w:rPr>
+        <w:t xml:space="preserve"> </w:t>
       </w:r>
     </w:p>
     <w:p>
@@ -8752,6 +10157,14 @@
           <w:lang w:val="es-ES"/>
         </w:rPr>
       </w:pPr>
+      <w:bookmarkStart w:id="5" w:name="_Toc105749084"/>
+      <w:r>
+        <w:rPr>
+          <w:rFonts w:ascii="Times New Roman" w:hAnsi="Times New Roman" w:cs="Times New Roman"/>
+          <w:lang w:val="es-ES"/>
+        </w:rPr>
+        <w:t xml:space="preserve">4.2 </w:t>
+      </w:r>
       <w:r>
         <w:rPr>
           <w:rFonts w:ascii="Times New Roman" w:hAnsi="Times New Roman" w:cs="Times New Roman"/>
@@ -8759,6 +10172,7 @@
         </w:rPr>
         <w:t>Diseño de la aplicación:</w:t>
       </w:r>
+      <w:bookmarkEnd w:id="5"/>
     </w:p>
     <w:p>
       <w:pPr>
@@ -8777,6 +10191,16 @@
           <w:lang w:val="es-ES"/>
         </w:rPr>
       </w:pPr>
+      <w:bookmarkStart w:id="6" w:name="_Toc105749085"/>
+      <w:r>
+        <w:rPr>
+          <w:rFonts w:ascii="Times New Roman" w:hAnsi="Times New Roman" w:cs="Times New Roman"/>
+          <w:sz w:val="24"/>
+          <w:szCs w:val="24"/>
+          <w:lang w:val="es-ES"/>
+        </w:rPr>
+        <w:t xml:space="preserve">4.2.1 </w:t>
+      </w:r>
       <w:r>
         <w:rPr>
           <w:rFonts w:ascii="Times New Roman" w:hAnsi="Times New Roman" w:cs="Times New Roman"/>
@@ -8804,6 +10228,7 @@
         </w:rPr>
         <w:t>:</w:t>
       </w:r>
+      <w:bookmarkEnd w:id="6"/>
     </w:p>
     <w:p>
       <w:pPr>
@@ -9841,14 +11266,44 @@
           <w:lang w:val="es-ES"/>
         </w:rPr>
       </w:pPr>
-      <w:r>
-        <w:rPr>
-          <w:rFonts w:ascii="Times New Roman" w:hAnsi="Times New Roman" w:cs="Times New Roman"/>
-          <w:sz w:val="24"/>
-          <w:szCs w:val="24"/>
-          <w:lang w:val="es-ES"/>
-        </w:rPr>
-        <w:t xml:space="preserve">Aplicación de back-end </w:t>
+      <w:bookmarkStart w:id="7" w:name="_Toc105749086"/>
+      <w:r>
+        <w:rPr>
+          <w:rFonts w:ascii="Times New Roman" w:hAnsi="Times New Roman" w:cs="Times New Roman"/>
+          <w:sz w:val="24"/>
+          <w:szCs w:val="24"/>
+          <w:lang w:val="es-ES"/>
+        </w:rPr>
+        <w:t xml:space="preserve">4.2.2 </w:t>
+      </w:r>
+      <w:r>
+        <w:rPr>
+          <w:rFonts w:ascii="Times New Roman" w:hAnsi="Times New Roman" w:cs="Times New Roman"/>
+          <w:sz w:val="24"/>
+          <w:szCs w:val="24"/>
+          <w:lang w:val="es-ES"/>
+        </w:rPr>
+        <w:t>Aplicación de back-</w:t>
+      </w:r>
+      <w:proofErr w:type="spellStart"/>
+      <w:r>
+        <w:rPr>
+          <w:rFonts w:ascii="Times New Roman" w:hAnsi="Times New Roman" w:cs="Times New Roman"/>
+          <w:sz w:val="24"/>
+          <w:szCs w:val="24"/>
+          <w:lang w:val="es-ES"/>
+        </w:rPr>
+        <w:t>end</w:t>
+      </w:r>
+      <w:proofErr w:type="spellEnd"/>
+      <w:r>
+        <w:rPr>
+          <w:rFonts w:ascii="Times New Roman" w:hAnsi="Times New Roman" w:cs="Times New Roman"/>
+          <w:sz w:val="24"/>
+          <w:szCs w:val="24"/>
+          <w:lang w:val="es-ES"/>
+        </w:rPr>
+        <w:t xml:space="preserve"> </w:t>
       </w:r>
       <w:r>
         <w:rPr>
@@ -9886,6 +11341,7 @@
         </w:rPr>
         <w:t>:</w:t>
       </w:r>
+      <w:bookmarkEnd w:id="7"/>
     </w:p>
     <w:p>
       <w:pPr>
@@ -10797,6 +12253,16 @@
           <w:lang w:val="es-ES"/>
         </w:rPr>
       </w:pPr>
+      <w:bookmarkStart w:id="8" w:name="_Toc105749087"/>
+      <w:r>
+        <w:rPr>
+          <w:rFonts w:ascii="Times New Roman" w:hAnsi="Times New Roman" w:cs="Times New Roman"/>
+          <w:sz w:val="24"/>
+          <w:szCs w:val="24"/>
+          <w:lang w:val="es-ES"/>
+        </w:rPr>
+        <w:t xml:space="preserve">4.2.3 </w:t>
+      </w:r>
       <w:r>
         <w:rPr>
           <w:rFonts w:ascii="Times New Roman" w:hAnsi="Times New Roman" w:cs="Times New Roman"/>
@@ -10833,6 +12299,7 @@
         </w:rPr>
         <w:t>:</w:t>
       </w:r>
+      <w:bookmarkEnd w:id="8"/>
     </w:p>
     <w:p>
       <w:pPr>
@@ -11563,6 +13030,16 @@
           <w:lang w:val="es-ES"/>
         </w:rPr>
       </w:pPr>
+      <w:bookmarkStart w:id="9" w:name="_Toc105749088"/>
+      <w:r>
+        <w:rPr>
+          <w:rFonts w:ascii="Times New Roman" w:hAnsi="Times New Roman" w:cs="Times New Roman"/>
+          <w:sz w:val="24"/>
+          <w:szCs w:val="24"/>
+          <w:lang w:val="es-ES"/>
+        </w:rPr>
+        <w:t xml:space="preserve">4.2.4 </w:t>
+      </w:r>
       <w:r>
         <w:rPr>
           <w:rFonts w:ascii="Times New Roman" w:hAnsi="Times New Roman" w:cs="Times New Roman"/>
@@ -11581,6 +13058,7 @@
         </w:rPr>
         <w:t>:</w:t>
       </w:r>
+      <w:bookmarkEnd w:id="9"/>
     </w:p>
     <w:p>
       <w:pPr>
@@ -14578,6 +16056,16 @@
           <w:lang w:val="es-ES"/>
         </w:rPr>
       </w:pPr>
+      <w:bookmarkStart w:id="10" w:name="_Toc105749089"/>
+      <w:r>
+        <w:rPr>
+          <w:rFonts w:ascii="Times New Roman" w:hAnsi="Times New Roman" w:cs="Times New Roman"/>
+          <w:sz w:val="24"/>
+          <w:szCs w:val="24"/>
+          <w:lang w:val="es-ES"/>
+        </w:rPr>
+        <w:t xml:space="preserve">4.2.5 </w:t>
+      </w:r>
       <w:r>
         <w:rPr>
           <w:rFonts w:ascii="Times New Roman" w:hAnsi="Times New Roman" w:cs="Times New Roman"/>
@@ -14596,6 +16084,7 @@
         </w:rPr>
         <w:t>:</w:t>
       </w:r>
+      <w:bookmarkEnd w:id="10"/>
     </w:p>
     <w:p>
       <w:pPr>
@@ -14773,6 +16262,16 @@
           <w:lang w:val="es-ES"/>
         </w:rPr>
       </w:pPr>
+      <w:bookmarkStart w:id="11" w:name="_Toc105749090"/>
+      <w:r>
+        <w:rPr>
+          <w:rFonts w:ascii="Times New Roman" w:hAnsi="Times New Roman" w:cs="Times New Roman"/>
+          <w:sz w:val="24"/>
+          <w:szCs w:val="24"/>
+          <w:lang w:val="es-ES"/>
+        </w:rPr>
+        <w:t xml:space="preserve">4.2.6 </w:t>
+      </w:r>
       <w:r>
         <w:rPr>
           <w:rFonts w:ascii="Times New Roman" w:hAnsi="Times New Roman" w:cs="Times New Roman"/>
@@ -14800,6 +16299,7 @@
         </w:rPr>
         <w:t>MVP</w:t>
       </w:r>
+      <w:bookmarkEnd w:id="11"/>
     </w:p>
     <w:p>
       <w:pPr>
@@ -15045,6 +16545,28 @@
           <w:lang w:val="es-ES"/>
         </w:rPr>
       </w:pPr>
+      <w:bookmarkStart w:id="12" w:name="_Toc105749091"/>
+      <w:r>
+        <w:rPr>
+          <w:rFonts w:ascii="Times New Roman" w:hAnsi="Times New Roman" w:cs="Times New Roman"/>
+          <w:lang w:val="es-ES"/>
+        </w:rPr>
+        <w:t>4</w:t>
+      </w:r>
+      <w:r>
+        <w:rPr>
+          <w:rFonts w:ascii="Times New Roman" w:hAnsi="Times New Roman" w:cs="Times New Roman"/>
+          <w:lang w:val="es-ES"/>
+        </w:rPr>
+        <w:t>.2.7</w:t>
+      </w:r>
+      <w:r>
+        <w:rPr>
+          <w:rFonts w:ascii="Times New Roman" w:hAnsi="Times New Roman" w:cs="Times New Roman"/>
+          <w:lang w:val="es-ES"/>
+        </w:rPr>
+        <w:t xml:space="preserve"> </w:t>
+      </w:r>
       <w:r>
         <w:rPr>
           <w:rFonts w:ascii="Times New Roman" w:hAnsi="Times New Roman" w:cs="Times New Roman"/>
@@ -15052,6 +16574,7 @@
         </w:rPr>
         <w:t>Esquema de la base de datos</w:t>
       </w:r>
+      <w:bookmarkEnd w:id="12"/>
     </w:p>
     <w:p>
       <w:pPr>
@@ -15889,16 +17412,23 @@
           <w:lang w:val="es-ES"/>
         </w:rPr>
       </w:pPr>
-      <w:bookmarkStart w:id="4" w:name="_Toc105155659"/>
+      <w:bookmarkStart w:id="13" w:name="_Toc105749092"/>
       <w:r>
         <w:rPr>
           <w:rFonts w:ascii="Times New Roman" w:hAnsi="Times New Roman" w:cs="Times New Roman"/>
           <w:lang w:val="es-ES"/>
         </w:rPr>
         <w:lastRenderedPageBreak/>
+        <w:t xml:space="preserve">5. </w:t>
+      </w:r>
+      <w:r>
+        <w:rPr>
+          <w:rFonts w:ascii="Times New Roman" w:hAnsi="Times New Roman" w:cs="Times New Roman"/>
+          <w:lang w:val="es-ES"/>
+        </w:rPr>
         <w:t>Propuesta de solución</w:t>
       </w:r>
-      <w:bookmarkEnd w:id="4"/>
+      <w:bookmarkEnd w:id="13"/>
     </w:p>
     <w:p>
       <w:pPr>
@@ -16485,16 +18015,23 @@
           <w:lang w:val="es-ES"/>
         </w:rPr>
       </w:pPr>
-      <w:bookmarkStart w:id="5" w:name="_Toc105155660"/>
+      <w:bookmarkStart w:id="14" w:name="_Toc105749093"/>
       <w:r>
         <w:rPr>
           <w:rFonts w:ascii="Times New Roman" w:hAnsi="Times New Roman" w:cs="Times New Roman"/>
           <w:lang w:val="es-ES"/>
         </w:rPr>
         <w:lastRenderedPageBreak/>
+        <w:t xml:space="preserve">6. </w:t>
+      </w:r>
+      <w:r>
+        <w:rPr>
+          <w:rFonts w:ascii="Times New Roman" w:hAnsi="Times New Roman" w:cs="Times New Roman"/>
+          <w:lang w:val="es-ES"/>
+        </w:rPr>
         <w:t>Plan de trabajo</w:t>
       </w:r>
-      <w:bookmarkEnd w:id="5"/>
+      <w:bookmarkEnd w:id="14"/>
     </w:p>
     <w:p>
       <w:pPr>
@@ -16511,6 +18048,14 @@
           <w:lang w:val="es-ES"/>
         </w:rPr>
       </w:pPr>
+      <w:bookmarkStart w:id="15" w:name="_Toc105749094"/>
+      <w:r>
+        <w:rPr>
+          <w:rFonts w:ascii="Times New Roman" w:hAnsi="Times New Roman" w:cs="Times New Roman"/>
+          <w:lang w:val="es-ES"/>
+        </w:rPr>
+        <w:t xml:space="preserve">6.1 </w:t>
+      </w:r>
       <w:r>
         <w:rPr>
           <w:rFonts w:ascii="Times New Roman" w:hAnsi="Times New Roman" w:cs="Times New Roman"/>
@@ -16518,6 +18063,7 @@
         </w:rPr>
         <w:t>Requisitos funcionales</w:t>
       </w:r>
+      <w:bookmarkEnd w:id="15"/>
     </w:p>
     <w:p>
       <w:pPr>
@@ -17164,6 +18710,12 @@
                               <w:rPr>
                                 <w:lang w:val="es-ES"/>
                               </w:rPr>
+                              <w:t xml:space="preserve">Figura 10: </w:t>
+                            </w:r>
+                            <w:r>
+                              <w:rPr>
+                                <w:lang w:val="es-ES"/>
+                              </w:rPr>
                               <w:t>Diagrama de flujo funcional de la aplicación</w:t>
                             </w:r>
                           </w:p>
@@ -17198,6 +18750,12 @@
                         <w:rPr>
                           <w:lang w:val="es-ES"/>
                         </w:rPr>
+                        <w:t xml:space="preserve">Figura 10: </w:t>
+                      </w:r>
+                      <w:r>
+                        <w:rPr>
+                          <w:lang w:val="es-ES"/>
+                        </w:rPr>
                         <w:t>Diagrama de flujo funcional de la aplicación</w:t>
                       </w:r>
                     </w:p>
@@ -17219,6 +18777,14 @@
           <w:lang w:val="es-ES"/>
         </w:rPr>
       </w:pPr>
+      <w:bookmarkStart w:id="16" w:name="_Toc105749095"/>
+      <w:r>
+        <w:rPr>
+          <w:rFonts w:ascii="Times New Roman" w:hAnsi="Times New Roman" w:cs="Times New Roman"/>
+          <w:lang w:val="es-ES"/>
+        </w:rPr>
+        <w:t xml:space="preserve">6.2 </w:t>
+      </w:r>
       <w:r>
         <w:rPr>
           <w:rFonts w:ascii="Times New Roman" w:hAnsi="Times New Roman" w:cs="Times New Roman"/>
@@ -17226,6 +18792,7 @@
         </w:rPr>
         <w:t>Requisitos no funcionales</w:t>
       </w:r>
+      <w:bookmarkEnd w:id="16"/>
     </w:p>
     <w:p>
       <w:pPr>
@@ -17688,6 +19255,131 @@
           <w:lang w:val="es-ES"/>
         </w:rPr>
       </w:pPr>
+      <w:r>
+        <w:rPr>
+          <w:noProof/>
+        </w:rPr>
+        <mc:AlternateContent>
+          <mc:Choice Requires="wps">
+            <w:drawing>
+              <wp:anchor distT="0" distB="0" distL="114300" distR="114300" simplePos="0" relativeHeight="251680768" behindDoc="1" locked="0" layoutInCell="1" allowOverlap="1" wp14:anchorId="55B83230" wp14:editId="260DB793">
+                <wp:simplePos x="0" y="0"/>
+                <wp:positionH relativeFrom="column">
+                  <wp:posOffset>-1003300</wp:posOffset>
+                </wp:positionH>
+                <wp:positionV relativeFrom="paragraph">
+                  <wp:posOffset>5391150</wp:posOffset>
+                </wp:positionV>
+                <wp:extent cx="6534150" cy="635"/>
+                <wp:effectExtent l="0" t="0" r="0" b="0"/>
+                <wp:wrapTight wrapText="bothSides">
+                  <wp:wrapPolygon edited="0">
+                    <wp:start x="0" y="0"/>
+                    <wp:lineTo x="0" y="21600"/>
+                    <wp:lineTo x="21600" y="21600"/>
+                    <wp:lineTo x="21600" y="0"/>
+                  </wp:wrapPolygon>
+                </wp:wrapTight>
+                <wp:docPr id="15" name="Cuadro de texto 15"/>
+                <wp:cNvGraphicFramePr/>
+                <a:graphic xmlns:a="http://schemas.openxmlformats.org/drawingml/2006/main">
+                  <a:graphicData uri="http://schemas.microsoft.com/office/word/2010/wordprocessingShape">
+                    <wps:wsp>
+                      <wps:cNvSpPr txBox="1"/>
+                      <wps:spPr>
+                        <a:xfrm>
+                          <a:off x="0" y="0"/>
+                          <a:ext cx="6534150" cy="635"/>
+                        </a:xfrm>
+                        <a:prstGeom prst="rect">
+                          <a:avLst/>
+                        </a:prstGeom>
+                        <a:solidFill>
+                          <a:prstClr val="white"/>
+                        </a:solidFill>
+                        <a:ln>
+                          <a:noFill/>
+                        </a:ln>
+                      </wps:spPr>
+                      <wps:txbx>
+                        <w:txbxContent>
+                          <w:p>
+                            <w:pPr>
+                              <w:pStyle w:val="Descripcin"/>
+                              <w:jc w:val="center"/>
+                              <w:rPr>
+                                <w:noProof/>
+                              </w:rPr>
+                            </w:pPr>
+                            <w:proofErr w:type="spellStart"/>
+                            <w:r>
+                              <w:t>Figura</w:t>
+                            </w:r>
+                            <w:proofErr w:type="spellEnd"/>
+                            <w:r>
+                              <w:t xml:space="preserve"> 11: </w:t>
+                            </w:r>
+                            <w:proofErr w:type="spellStart"/>
+                            <w:r>
+                              <w:t>Diagrama</w:t>
+                            </w:r>
+                            <w:proofErr w:type="spellEnd"/>
+                            <w:r>
+                              <w:t xml:space="preserve"> de Gantt</w:t>
+                            </w:r>
+                          </w:p>
+                        </w:txbxContent>
+                      </wps:txbx>
+                      <wps:bodyPr rot="0" spcFirstLastPara="0" vertOverflow="overflow" horzOverflow="overflow" vert="horz" wrap="square" lIns="0" tIns="0" rIns="0" bIns="0" numCol="1" spcCol="0" rtlCol="0" fromWordArt="0" anchor="t" anchorCtr="0" forceAA="0" compatLnSpc="1">
+                        <a:prstTxWarp prst="textNoShape">
+                          <a:avLst/>
+                        </a:prstTxWarp>
+                        <a:spAutoFit/>
+                      </wps:bodyPr>
+                    </wps:wsp>
+                  </a:graphicData>
+                </a:graphic>
+              </wp:anchor>
+            </w:drawing>
+          </mc:Choice>
+          <mc:Fallback>
+            <w:pict>
+              <v:shape w14:anchorId="55B83230" id="Cuadro de texto 15" o:spid="_x0000_s1028" type="#_x0000_t202" style="position:absolute;left:0;text-align:left;margin-left:-79pt;margin-top:424.5pt;width:514.5pt;height:.05pt;z-index:-251635712;visibility:visible;mso-wrap-style:square;mso-wrap-distance-left:9pt;mso-wrap-distance-top:0;mso-wrap-distance-right:9pt;mso-wrap-distance-bottom:0;mso-position-horizontal:absolute;mso-position-horizontal-relative:text;mso-position-vertical:absolute;mso-position-vertical-relative:text;v-text-anchor:top" o:gfxdata="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" stroked="f">
+                <v:textbox style="mso-fit-shape-to-text:t" inset="0,0,0,0">
+                  <w:txbxContent>
+                    <w:p>
+                      <w:pPr>
+                        <w:pStyle w:val="Descripcin"/>
+                        <w:jc w:val="center"/>
+                        <w:rPr>
+                          <w:noProof/>
+                        </w:rPr>
+                      </w:pPr>
+                      <w:proofErr w:type="spellStart"/>
+                      <w:r>
+                        <w:t>Figura</w:t>
+                      </w:r>
+                      <w:proofErr w:type="spellEnd"/>
+                      <w:r>
+                        <w:t xml:space="preserve"> 11: </w:t>
+                      </w:r>
+                      <w:proofErr w:type="spellStart"/>
+                      <w:r>
+                        <w:t>Diagrama</w:t>
+                      </w:r>
+                      <w:proofErr w:type="spellEnd"/>
+                      <w:r>
+                        <w:t xml:space="preserve"> de Gantt</w:t>
+                      </w:r>
+                    </w:p>
+                  </w:txbxContent>
+                </v:textbox>
+                <w10:wrap type="tight"/>
+              </v:shape>
+            </w:pict>
+          </mc:Fallback>
+        </mc:AlternateContent>
+      </w:r>
       <w:r>
         <w:rPr>
           <w:noProof/>
@@ -17842,16 +19534,23 @@
           <w:lang w:val="es-ES"/>
         </w:rPr>
       </w:pPr>
-      <w:bookmarkStart w:id="6" w:name="_Toc105155661"/>
+      <w:bookmarkStart w:id="17" w:name="_Toc105749096"/>
       <w:r>
         <w:rPr>
           <w:rFonts w:ascii="Times New Roman" w:hAnsi="Times New Roman" w:cs="Times New Roman"/>
           <w:lang w:val="es-ES"/>
         </w:rPr>
         <w:lastRenderedPageBreak/>
+        <w:t xml:space="preserve">7. </w:t>
+      </w:r>
+      <w:r>
+        <w:rPr>
+          <w:rFonts w:ascii="Times New Roman" w:hAnsi="Times New Roman" w:cs="Times New Roman"/>
+          <w:lang w:val="es-ES"/>
+        </w:rPr>
         <w:t>Desarrollo de la solución</w:t>
       </w:r>
-      <w:bookmarkEnd w:id="6"/>
+      <w:bookmarkEnd w:id="17"/>
     </w:p>
     <w:p>
       <w:pPr>
@@ -18464,6 +20163,18 @@
         <w:rPr>
           <w:lang w:val="es-ES"/>
         </w:rPr>
+        <w:t>Fi</w:t>
+      </w:r>
+      <w:r>
+        <w:rPr>
+          <w:lang w:val="es-ES"/>
+        </w:rPr>
+        <w:t xml:space="preserve">gura 12: </w:t>
+      </w:r>
+      <w:r>
+        <w:rPr>
+          <w:lang w:val="es-ES"/>
+        </w:rPr>
         <w:t>Prisma Studio es una interfaz gráfica que nos permite acceder a la información de la base de datos directamente en el navegador. En la captura se muestra como la información se ha importado correctamente a través del script de seeding.</w:t>
       </w:r>
     </w:p>
@@ -19036,6 +20747,12 @@
         <w:rPr>
           <w:lang w:val="es-ES"/>
         </w:rPr>
+        <w:t xml:space="preserve">Figura 13: </w:t>
+      </w:r>
+      <w:r>
+        <w:rPr>
+          <w:lang w:val="es-ES"/>
+        </w:rPr>
         <w:t xml:space="preserve">Podemos comprobar que el </w:t>
       </w:r>
       <w:r>
@@ -20256,6 +21973,12 @@
         <w:rPr>
           <w:lang w:val="es-ES"/>
         </w:rPr>
+        <w:t xml:space="preserve">Figura 14: </w:t>
+      </w:r>
+      <w:r>
+        <w:rPr>
+          <w:lang w:val="es-ES"/>
+        </w:rPr>
         <w:t>Estructura en JSON que se utiliza</w:t>
       </w:r>
       <w:r>
@@ -21518,18 +23241,27 @@
       <w:pPr>
         <w:pStyle w:val="Ttulo1"/>
         <w:rPr>
-          <w:lang w:val="es-ES"/>
-        </w:rPr>
-      </w:pPr>
-      <w:bookmarkStart w:id="7" w:name="_Toc105155662"/>
-      <w:r>
-        <w:rPr>
+          <w:rFonts w:ascii="Times New Roman" w:hAnsi="Times New Roman" w:cs="Times New Roman"/>
+          <w:lang w:val="es-ES"/>
+        </w:rPr>
+      </w:pPr>
+      <w:bookmarkStart w:id="18" w:name="_Toc105749097"/>
+      <w:r>
+        <w:rPr>
+          <w:rFonts w:ascii="Times New Roman" w:hAnsi="Times New Roman" w:cs="Times New Roman"/>
           <w:lang w:val="es-ES"/>
         </w:rPr>
         <w:lastRenderedPageBreak/>
+        <w:t xml:space="preserve">8. </w:t>
+      </w:r>
+      <w:r>
+        <w:rPr>
+          <w:rFonts w:ascii="Times New Roman" w:hAnsi="Times New Roman" w:cs="Times New Roman"/>
+          <w:lang w:val="es-ES"/>
+        </w:rPr>
         <w:t>Despliegue e instalación</w:t>
       </w:r>
-      <w:bookmarkEnd w:id="7"/>
+      <w:bookmarkEnd w:id="18"/>
     </w:p>
     <w:p>
       <w:pPr>
@@ -21672,6 +23404,14 @@
           <w:lang w:val="es-ES"/>
         </w:rPr>
       </w:pPr>
+      <w:bookmarkStart w:id="19" w:name="_Toc105749098"/>
+      <w:r>
+        <w:rPr>
+          <w:rFonts w:ascii="Times New Roman" w:hAnsi="Times New Roman" w:cs="Times New Roman"/>
+          <w:lang w:val="es-ES"/>
+        </w:rPr>
+        <w:t xml:space="preserve">8.1 </w:t>
+      </w:r>
       <w:r>
         <w:rPr>
           <w:rFonts w:ascii="Times New Roman" w:hAnsi="Times New Roman" w:cs="Times New Roman"/>
@@ -21679,6 +23419,7 @@
         </w:rPr>
         <w:t>Versiones funcionales desplegadas:</w:t>
       </w:r>
+      <w:bookmarkEnd w:id="19"/>
     </w:p>
     <w:p>
       <w:pPr>
@@ -21715,22 +23456,22 @@
           <w:lang w:val="es-ES"/>
         </w:rPr>
         <w:drawing>
-          <wp:anchor distT="0" distB="0" distL="114300" distR="114300" simplePos="0" relativeHeight="251678720" behindDoc="1" locked="0" layoutInCell="1" allowOverlap="1" wp14:anchorId="3FB532B9" wp14:editId="6731C450">
+          <wp:anchor distT="0" distB="0" distL="114300" distR="114300" simplePos="0" relativeHeight="251678720" behindDoc="1" locked="0" layoutInCell="1" allowOverlap="1" wp14:anchorId="3FB532B9" wp14:editId="19E3C499">
             <wp:simplePos x="0" y="0"/>
-            <wp:positionH relativeFrom="column">
-              <wp:posOffset>-59736</wp:posOffset>
+            <wp:positionH relativeFrom="margin">
+              <wp:align>center</wp:align>
             </wp:positionH>
             <wp:positionV relativeFrom="paragraph">
-              <wp:posOffset>1613907</wp:posOffset>
+              <wp:posOffset>1583690</wp:posOffset>
             </wp:positionV>
-            <wp:extent cx="5071745" cy="3707130"/>
-            <wp:effectExtent l="0" t="0" r="0" b="7620"/>
+            <wp:extent cx="4667885" cy="3411855"/>
+            <wp:effectExtent l="0" t="0" r="0" b="0"/>
             <wp:wrapTight wrapText="bothSides">
               <wp:wrapPolygon edited="0">
                 <wp:start x="0" y="0"/>
-                <wp:lineTo x="0" y="21533"/>
-                <wp:lineTo x="21500" y="21533"/>
-                <wp:lineTo x="21500" y="0"/>
+                <wp:lineTo x="0" y="21467"/>
+                <wp:lineTo x="21509" y="21467"/>
+                <wp:lineTo x="21509" y="0"/>
                 <wp:lineTo x="0" y="0"/>
               </wp:wrapPolygon>
             </wp:wrapTight>
@@ -21760,7 +23501,7 @@
                   <pic:spPr>
                     <a:xfrm>
                       <a:off x="0" y="0"/>
-                      <a:ext cx="5071745" cy="3707130"/>
+                      <a:ext cx="4667885" cy="3411855"/>
                     </a:xfrm>
                     <a:prstGeom prst="rect">
                       <a:avLst/>
@@ -21769,8 +23510,141 @@
                 </pic:pic>
               </a:graphicData>
             </a:graphic>
+            <wp14:sizeRelH relativeFrom="margin">
+              <wp14:pctWidth>0</wp14:pctWidth>
+            </wp14:sizeRelH>
+            <wp14:sizeRelV relativeFrom="margin">
+              <wp14:pctHeight>0</wp14:pctHeight>
+            </wp14:sizeRelV>
           </wp:anchor>
         </w:drawing>
+      </w:r>
+      <w:r>
+        <w:rPr>
+          <w:noProof/>
+        </w:rPr>
+        <mc:AlternateContent>
+          <mc:Choice Requires="wps">
+            <w:drawing>
+              <wp:anchor distT="0" distB="0" distL="114300" distR="114300" simplePos="0" relativeHeight="251682816" behindDoc="1" locked="0" layoutInCell="1" allowOverlap="1" wp14:anchorId="7CB15962" wp14:editId="506A796E">
+                <wp:simplePos x="0" y="0"/>
+                <wp:positionH relativeFrom="column">
+                  <wp:posOffset>-90170</wp:posOffset>
+                </wp:positionH>
+                <wp:positionV relativeFrom="paragraph">
+                  <wp:posOffset>5061585</wp:posOffset>
+                </wp:positionV>
+                <wp:extent cx="5071745" cy="635"/>
+                <wp:effectExtent l="0" t="0" r="0" b="0"/>
+                <wp:wrapTight wrapText="bothSides">
+                  <wp:wrapPolygon edited="0">
+                    <wp:start x="0" y="0"/>
+                    <wp:lineTo x="0" y="21600"/>
+                    <wp:lineTo x="21600" y="21600"/>
+                    <wp:lineTo x="21600" y="0"/>
+                  </wp:wrapPolygon>
+                </wp:wrapTight>
+                <wp:docPr id="17" name="Cuadro de texto 17"/>
+                <wp:cNvGraphicFramePr/>
+                <a:graphic xmlns:a="http://schemas.openxmlformats.org/drawingml/2006/main">
+                  <a:graphicData uri="http://schemas.microsoft.com/office/word/2010/wordprocessingShape">
+                    <wps:wsp>
+                      <wps:cNvSpPr txBox="1"/>
+                      <wps:spPr>
+                        <a:xfrm>
+                          <a:off x="0" y="0"/>
+                          <a:ext cx="5071745" cy="635"/>
+                        </a:xfrm>
+                        <a:prstGeom prst="rect">
+                          <a:avLst/>
+                        </a:prstGeom>
+                        <a:solidFill>
+                          <a:prstClr val="white"/>
+                        </a:solidFill>
+                        <a:ln>
+                          <a:noFill/>
+                        </a:ln>
+                      </wps:spPr>
+                      <wps:txbx>
+                        <w:txbxContent>
+                          <w:p>
+                            <w:pPr>
+                              <w:pStyle w:val="Descripcin"/>
+                              <w:jc w:val="center"/>
+                              <w:rPr>
+                                <w:rFonts w:ascii="Times New Roman" w:hAnsi="Times New Roman" w:cs="Times New Roman"/>
+                                <w:noProof/>
+                                <w:sz w:val="24"/>
+                                <w:szCs w:val="24"/>
+                                <w:lang w:val="es-ES"/>
+                              </w:rPr>
+                            </w:pPr>
+                            <w:proofErr w:type="spellStart"/>
+                            <w:r>
+                              <w:t>Figura</w:t>
+                            </w:r>
+                            <w:proofErr w:type="spellEnd"/>
+                            <w:r>
+                              <w:t xml:space="preserve"> 15: Expo </w:t>
+                            </w:r>
+                            <w:proofErr w:type="spellStart"/>
+                            <w:r>
+                              <w:t>Devtools</w:t>
+                            </w:r>
+                            <w:proofErr w:type="spellEnd"/>
+                          </w:p>
+                        </w:txbxContent>
+                      </wps:txbx>
+                      <wps:bodyPr rot="0" spcFirstLastPara="0" vertOverflow="overflow" horzOverflow="overflow" vert="horz" wrap="square" lIns="0" tIns="0" rIns="0" bIns="0" numCol="1" spcCol="0" rtlCol="0" fromWordArt="0" anchor="t" anchorCtr="0" forceAA="0" compatLnSpc="1">
+                        <a:prstTxWarp prst="textNoShape">
+                          <a:avLst/>
+                        </a:prstTxWarp>
+                        <a:spAutoFit/>
+                      </wps:bodyPr>
+                    </wps:wsp>
+                  </a:graphicData>
+                </a:graphic>
+              </wp:anchor>
+            </w:drawing>
+          </mc:Choice>
+          <mc:Fallback>
+            <w:pict>
+              <v:shape w14:anchorId="7CB15962" id="Cuadro de texto 17" o:spid="_x0000_s1029" type="#_x0000_t202" style="position:absolute;left:0;text-align:left;margin-left:-7.1pt;margin-top:398.55pt;width:399.35pt;height:.05pt;z-index:-251633664;visibility:visible;mso-wrap-style:square;mso-wrap-distance-left:9pt;mso-wrap-distance-top:0;mso-wrap-distance-right:9pt;mso-wrap-distance-bottom:0;mso-position-horizontal:absolute;mso-position-horizontal-relative:text;mso-position-vertical:absolute;mso-position-vertical-relative:text;v-text-anchor:top" o:gfxdata="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" stroked="f">
+                <v:textbox style="mso-fit-shape-to-text:t" inset="0,0,0,0">
+                  <w:txbxContent>
+                    <w:p>
+                      <w:pPr>
+                        <w:pStyle w:val="Descripcin"/>
+                        <w:jc w:val="center"/>
+                        <w:rPr>
+                          <w:rFonts w:ascii="Times New Roman" w:hAnsi="Times New Roman" w:cs="Times New Roman"/>
+                          <w:noProof/>
+                          <w:sz w:val="24"/>
+                          <w:szCs w:val="24"/>
+                          <w:lang w:val="es-ES"/>
+                        </w:rPr>
+                      </w:pPr>
+                      <w:proofErr w:type="spellStart"/>
+                      <w:r>
+                        <w:t>Figura</w:t>
+                      </w:r>
+                      <w:proofErr w:type="spellEnd"/>
+                      <w:r>
+                        <w:t xml:space="preserve"> 15: Expo </w:t>
+                      </w:r>
+                      <w:proofErr w:type="spellStart"/>
+                      <w:r>
+                        <w:t>Devtools</w:t>
+                      </w:r>
+                      <w:proofErr w:type="spellEnd"/>
+                    </w:p>
+                  </w:txbxContent>
+                </v:textbox>
+                <w10:wrap type="tight"/>
+              </v:shape>
+            </w:pict>
+          </mc:Fallback>
+        </mc:AlternateContent>
       </w:r>
       <w:r>
         <w:rPr>
@@ -21919,7 +23793,27 @@
           <w:lang w:val="es-ES"/>
         </w:rPr>
         <w:lastRenderedPageBreak/>
-        <w:t>La url donde se despliega el acceso a través de un código QR es</w:t>
+        <w:t xml:space="preserve">La </w:t>
+      </w:r>
+      <w:proofErr w:type="spellStart"/>
+      <w:r>
+        <w:rPr>
+          <w:rFonts w:ascii="Times New Roman" w:hAnsi="Times New Roman" w:cs="Times New Roman"/>
+          <w:sz w:val="24"/>
+          <w:szCs w:val="24"/>
+          <w:lang w:val="es-ES"/>
+        </w:rPr>
+        <w:t>url</w:t>
+      </w:r>
+      <w:proofErr w:type="spellEnd"/>
+      <w:r>
+        <w:rPr>
+          <w:rFonts w:ascii="Times New Roman" w:hAnsi="Times New Roman" w:cs="Times New Roman"/>
+          <w:sz w:val="24"/>
+          <w:szCs w:val="24"/>
+          <w:lang w:val="es-ES"/>
+        </w:rPr>
+        <w:t xml:space="preserve"> donde se despliega el acceso a través de un código QR es</w:t>
       </w:r>
       <w:r>
         <w:rPr>
@@ -22201,6 +24095,14 @@
           <w:lang w:val="es-ES"/>
         </w:rPr>
       </w:pPr>
+      <w:bookmarkStart w:id="20" w:name="_Toc105749099"/>
+      <w:r>
+        <w:rPr>
+          <w:rFonts w:ascii="Times New Roman" w:hAnsi="Times New Roman" w:cs="Times New Roman"/>
+          <w:lang w:val="es-ES"/>
+        </w:rPr>
+        <w:t xml:space="preserve">8.2 </w:t>
+      </w:r>
       <w:r>
         <w:rPr>
           <w:rFonts w:ascii="Times New Roman" w:hAnsi="Times New Roman" w:cs="Times New Roman"/>
@@ -22208,6 +24110,7 @@
         </w:rPr>
         <w:t>Ejecutar en local:</w:t>
       </w:r>
+      <w:bookmarkEnd w:id="20"/>
     </w:p>
     <w:p>
       <w:pPr>
@@ -22558,13 +24461,20 @@
           <w:lang w:val="es-ES"/>
         </w:rPr>
       </w:pPr>
-      <w:bookmarkStart w:id="8" w:name="_Toc105155663"/>
+      <w:bookmarkStart w:id="21" w:name="_Toc105749100"/>
       <w:r>
         <w:rPr>
           <w:rFonts w:ascii="Times New Roman" w:hAnsi="Times New Roman" w:cs="Times New Roman"/>
           <w:lang w:val="es-ES"/>
         </w:rPr>
         <w:lastRenderedPageBreak/>
+        <w:t xml:space="preserve">9. </w:t>
+      </w:r>
+      <w:r>
+        <w:rPr>
+          <w:rFonts w:ascii="Times New Roman" w:hAnsi="Times New Roman" w:cs="Times New Roman"/>
+          <w:lang w:val="es-ES"/>
+        </w:rPr>
         <w:t>Evolución y trabajo futur</w:t>
       </w:r>
       <w:r>
@@ -22574,7 +24484,7 @@
         </w:rPr>
         <w:t>o</w:t>
       </w:r>
-      <w:bookmarkEnd w:id="8"/>
+      <w:bookmarkEnd w:id="21"/>
     </w:p>
     <w:p>
       <w:pPr>
@@ -22932,7 +24842,7 @@
         <w:br w:type="page"/>
       </w:r>
     </w:p>
-    <w:bookmarkStart w:id="9" w:name="_Toc105155664" w:displacedByCustomXml="next"/>
+    <w:bookmarkStart w:id="22" w:name="_Toc105749101" w:displacedByCustomXml="next"/>
     <w:sdt>
       <w:sdtPr>
         <w:rPr>
@@ -22962,9 +24872,16 @@
               <w:rFonts w:ascii="Times New Roman" w:hAnsi="Times New Roman" w:cs="Times New Roman"/>
               <w:lang w:val="es-ES"/>
             </w:rPr>
-            <w:t>Bibliografía</w:t>
+            <w:t>10. B</w:t>
           </w:r>
-          <w:bookmarkEnd w:id="9"/>
+          <w:r>
+            <w:rPr>
+              <w:rFonts w:ascii="Times New Roman" w:hAnsi="Times New Roman" w:cs="Times New Roman"/>
+              <w:lang w:val="es-ES"/>
+            </w:rPr>
+            <w:t>ibliografía</w:t>
+          </w:r>
+          <w:bookmarkEnd w:id="22"/>
           <w:r>
             <w:rPr>
               <w:rFonts w:ascii="Times New Roman" w:hAnsi="Times New Roman" w:cs="Times New Roman"/>
@@ -30524,6 +32441,19 @@
       <w:szCs w:val="26"/>
     </w:rPr>
   </w:style>
+  <w:style w:type="paragraph" w:styleId="TDC2">
+    <w:name w:val="toc 2"/>
+    <w:basedOn w:val="Normal"/>
+    <w:next w:val="Normal"/>
+    <w:autoRedefine/>
+    <w:uiPriority w:val="39"/>
+    <w:unhideWhenUsed/>
+    <w:rsid w:val="00586B1A"/>
+    <w:pPr>
+      <w:spacing w:after="100"/>
+      <w:ind w:left="220"/>
+    </w:pPr>
+  </w:style>
 </w:styles>
 </file>
 
@@ -30969,21 +32899,6 @@
 </file>
 
 <file path=customXml/item2.xml><?xml version="1.0" encoding="utf-8"?>
-<p:properties xmlns:p="http://schemas.microsoft.com/office/2006/metadata/properties" xmlns:xsi="http://www.w3.org/2001/XMLSchema-instance" xmlns:pc="http://schemas.microsoft.com/office/infopath/2007/PartnerControls">
-  <documentManagement/>
-</p:properties>
-</file>
-
-<file path=customXml/item3.xml><?xml version="1.0" encoding="utf-8"?>
-<?mso-contentType ?>
-<FormTemplates xmlns="http://schemas.microsoft.com/sharepoint/v3/contenttype/forms">
-  <Display>DocumentLibraryForm</Display>
-  <Edit>DocumentLibraryForm</Edit>
-  <New>DocumentLibraryForm</New>
-</FormTemplates>
-</file>
-
-<file path=customXml/item4.xml><?xml version="1.0" encoding="utf-8"?>
 <b:Sources xmlns:b="http://schemas.openxmlformats.org/officeDocument/2006/bibliography" xmlns="http://schemas.openxmlformats.org/officeDocument/2006/bibliography" SelectedStyle="\APASixthEditionOfficeOnline.xsl" StyleName="APA" Version="6">
   <b:Source>
     <b:Tag>Grandmastermemory</b:Tag>
@@ -31787,6 +33702,21 @@
 </b:Sources>
 </file>
 
+<file path=customXml/item3.xml><?xml version="1.0" encoding="utf-8"?>
+<?mso-contentType ?>
+<FormTemplates xmlns="http://schemas.microsoft.com/sharepoint/v3/contenttype/forms">
+  <Display>DocumentLibraryForm</Display>
+  <Edit>DocumentLibraryForm</Edit>
+  <New>DocumentLibraryForm</New>
+</FormTemplates>
+</file>
+
+<file path=customXml/item4.xml><?xml version="1.0" encoding="utf-8"?>
+<p:properties xmlns:p="http://schemas.microsoft.com/office/2006/metadata/properties" xmlns:xsi="http://www.w3.org/2001/XMLSchema-instance" xmlns:pc="http://schemas.microsoft.com/office/infopath/2007/PartnerControls">
+  <documentManagement/>
+</p:properties>
+</file>
+
 <file path=customXml/itemProps1.xml><?xml version="1.0" encoding="utf-8"?>
 <ds:datastoreItem xmlns:ds="http://schemas.openxmlformats.org/officeDocument/2006/customXml" ds:itemID="{EE810D98-6D23-473D-8D41-D4522097D010}">
   <ds:schemaRefs>
@@ -31806,10 +33736,9 @@
 </file>
 
 <file path=customXml/itemProps2.xml><?xml version="1.0" encoding="utf-8"?>
-<ds:datastoreItem xmlns:ds="http://schemas.openxmlformats.org/officeDocument/2006/customXml" ds:itemID="{F0C8F7AB-53D8-486D-AFED-192D012A066B}">
+<ds:datastoreItem xmlns:ds="http://schemas.openxmlformats.org/officeDocument/2006/customXml" ds:itemID="{E979F9D2-6630-4676-9814-C3B123B86CDB}">
   <ds:schemaRefs>
-    <ds:schemaRef ds:uri="http://schemas.microsoft.com/office/2006/metadata/properties"/>
-    <ds:schemaRef ds:uri="http://schemas.microsoft.com/office/infopath/2007/PartnerControls"/>
+    <ds:schemaRef ds:uri="http://schemas.openxmlformats.org/officeDocument/2006/bibliography"/>
   </ds:schemaRefs>
 </ds:datastoreItem>
 </file>
@@ -31823,9 +33752,10 @@
 </file>
 
 <file path=customXml/itemProps4.xml><?xml version="1.0" encoding="utf-8"?>
-<ds:datastoreItem xmlns:ds="http://schemas.openxmlformats.org/officeDocument/2006/customXml" ds:itemID="{E979F9D2-6630-4676-9814-C3B123B86CDB}">
+<ds:datastoreItem xmlns:ds="http://schemas.openxmlformats.org/officeDocument/2006/customXml" ds:itemID="{F0C8F7AB-53D8-486D-AFED-192D012A066B}">
   <ds:schemaRefs>
-    <ds:schemaRef ds:uri="http://schemas.openxmlformats.org/officeDocument/2006/bibliography"/>
+    <ds:schemaRef ds:uri="http://schemas.microsoft.com/office/2006/metadata/properties"/>
+    <ds:schemaRef ds:uri="http://schemas.microsoft.com/office/infopath/2007/PartnerControls"/>
   </ds:schemaRefs>
 </ds:datastoreItem>
 </file>
</xml_diff>